<commit_message>
Cong - test lan 2
</commit_message>
<xml_diff>
--- a/SRS Document.docx
+++ b/SRS Document.docx
@@ -2660,23 +2660,7 @@
           <w:i/>
           <w:color w:val="0000FF"/>
         </w:rPr>
-        <w:t xml:space="preserve"> – replace Role1, Role</w:t>
-      </w:r>
-      <w:proofErr w:type="gramStart"/>
-      <w:r>
-        <w:rPr>
-          <w:i/>
-          <w:color w:val="0000FF"/>
-        </w:rPr>
-        <w:t>2,…</w:t>
-      </w:r>
-      <w:proofErr w:type="gramEnd"/>
-      <w:r>
-        <w:rPr>
-          <w:i/>
-          <w:color w:val="0000FF"/>
-        </w:rPr>
-        <w:t xml:space="preserve"> with the specific system user role names]</w:t>
+        <w:t xml:space="preserve"> – replace Role1, Role2,… with the specific system user role names]</w:t>
       </w:r>
     </w:p>
     <w:tbl>
@@ -4661,7 +4645,7 @@
           <v:shape id="_x0000_i1025" type="#_x0000_t75" alt="" style="width:452.25pt;height:234.75pt;mso-width-percent:0;mso-height-percent:0;mso-width-percent:0;mso-height-percent:0" o:ole="">
             <v:imagedata r:id="rId11" o:title=""/>
           </v:shape>
-          <o:OLEObject Type="Embed" ProgID="Visio.Drawing.15" ShapeID="_x0000_i1025" DrawAspect="Content" ObjectID="_1745738973" r:id="rId12"/>
+          <o:OLEObject Type="Embed" ProgID="Visio.Drawing.15" ShapeID="_x0000_i1025" DrawAspect="Content" ObjectID="_1745739824" r:id="rId12"/>
         </w:object>
       </w:r>
     </w:p>
@@ -5624,31 +5608,7 @@
           <w:szCs w:val="22"/>
         </w:rPr>
         <w:lastRenderedPageBreak/>
-        <w:t xml:space="preserve">Interface: The user will input their username and a password into the appropriate fields on the sign-up screen. When the user clicks the "Create Account" button, this function will be called to process the input. After that, it </w:t>
-      </w:r>
-      <w:proofErr w:type="gramStart"/>
-      <w:r>
-        <w:rPr>
-          <w:rFonts w:ascii="Calibri" w:hAnsi="Calibri" w:cs="Calibri"/>
-          <w:i/>
-          <w:iCs/>
-          <w:color w:val="0000FF"/>
-          <w:sz w:val="22"/>
-          <w:szCs w:val="22"/>
-        </w:rPr>
-        <w:t>require</w:t>
-      </w:r>
-      <w:proofErr w:type="gramEnd"/>
-      <w:r>
-        <w:rPr>
-          <w:rFonts w:ascii="Calibri" w:hAnsi="Calibri" w:cs="Calibri"/>
-          <w:i/>
-          <w:iCs/>
-          <w:color w:val="0000FF"/>
-          <w:sz w:val="22"/>
-          <w:szCs w:val="22"/>
-        </w:rPr>
-        <w:t xml:space="preserve"> verification by email address.</w:t>
+        <w:t>Interface: The user will input their username and a password into the appropriate fields on the sign-up screen. When the user clicks the "Create Account" button, this function will be called to process the input. After that, it require verification by email address.</w:t>
       </w:r>
     </w:p>
     <w:p>
@@ -6161,31 +6121,7 @@
           <w:sz w:val="22"/>
           <w:szCs w:val="22"/>
         </w:rPr>
-        <w:t xml:space="preserve">Duplicate Account Detection: The function will check if the username </w:t>
-      </w:r>
-      <w:proofErr w:type="gramStart"/>
-      <w:r>
-        <w:rPr>
-          <w:rFonts w:ascii="Calibri" w:hAnsi="Calibri" w:cs="Calibri"/>
-          <w:i/>
-          <w:iCs/>
-          <w:color w:val="0000FF"/>
-          <w:sz w:val="22"/>
-          <w:szCs w:val="22"/>
-        </w:rPr>
-        <w:t>and  email</w:t>
-      </w:r>
-      <w:proofErr w:type="gramEnd"/>
-      <w:r>
-        <w:rPr>
-          <w:rFonts w:ascii="Calibri" w:hAnsi="Calibri" w:cs="Calibri"/>
-          <w:i/>
-          <w:iCs/>
-          <w:color w:val="0000FF"/>
-          <w:sz w:val="22"/>
-          <w:szCs w:val="22"/>
-        </w:rPr>
-        <w:t xml:space="preserve"> address is already associated with an existing account.</w:t>
+        <w:t>Duplicate Account Detection: The function will check if the username and  email address is already associated with an existing account.</w:t>
       </w:r>
     </w:p>
     <w:p>
@@ -6485,31 +6421,7 @@
           <w:sz w:val="22"/>
           <w:szCs w:val="22"/>
         </w:rPr>
-        <w:t xml:space="preserve">Duplicate Account: If the username </w:t>
-      </w:r>
-      <w:proofErr w:type="gramStart"/>
-      <w:r>
-        <w:rPr>
-          <w:rFonts w:ascii="Calibri" w:hAnsi="Calibri" w:cs="Calibri"/>
-          <w:i/>
-          <w:iCs/>
-          <w:color w:val="0000FF"/>
-          <w:sz w:val="22"/>
-          <w:szCs w:val="22"/>
-        </w:rPr>
-        <w:t>and  email</w:t>
-      </w:r>
-      <w:proofErr w:type="gramEnd"/>
-      <w:r>
-        <w:rPr>
-          <w:rFonts w:ascii="Calibri" w:hAnsi="Calibri" w:cs="Calibri"/>
-          <w:i/>
-          <w:iCs/>
-          <w:color w:val="0000FF"/>
-          <w:sz w:val="22"/>
-          <w:szCs w:val="22"/>
-        </w:rPr>
-        <w:t xml:space="preserve"> address is already associated with an existing account, the function will return an error message and prompt the user to try again.</w:t>
+        <w:t>Duplicate Account: If the username and  email address is already associated with an existing account, the function will return an error message and prompt the user to try again.</w:t>
       </w:r>
     </w:p>
     <w:p>
@@ -7410,7 +7322,29 @@
           <w:sz w:val="22"/>
           <w:szCs w:val="22"/>
         </w:rPr>
-        <w:t>Incorrect Username or Password: If the user's entered username or password is incorrect, the function will return an error message and prompt the user to try again.</w:t>
+        <w:t xml:space="preserve">Incorrect Username or Password: If the user's entered username or password is </w:t>
+      </w:r>
+      <w:r>
+        <w:rPr>
+          <w:rFonts w:ascii="Calibri" w:hAnsi="Calibri" w:cs="Calibri"/>
+          <w:i/>
+          <w:iCs/>
+          <w:color w:val="0000FF"/>
+          <w:sz w:val="22"/>
+          <w:szCs w:val="22"/>
+        </w:rPr>
+        <w:t xml:space="preserve">not </w:t>
+      </w:r>
+      <w:r>
+        <w:rPr>
+          <w:rFonts w:ascii="Calibri" w:hAnsi="Calibri" w:cs="Calibri"/>
+          <w:i/>
+          <w:iCs/>
+          <w:color w:val="0000FF"/>
+          <w:sz w:val="22"/>
+          <w:szCs w:val="22"/>
+        </w:rPr>
+        <w:t>correct, the function will return an error message and prompt the user to try again.</w:t>
       </w:r>
     </w:p>
     <w:p>
@@ -12119,83 +12053,19 @@
   </w:num>
   <w:num w:numId="25" w16cid:durableId="520976659">
     <w:abstractNumId w:val="7"/>
-    <w:lvlOverride w:ilvl="1">
-      <w:lvl w:ilvl="1">
-        <w:numFmt w:val="bullet"/>
-        <w:lvlText w:val=""/>
-        <w:lvlJc w:val="left"/>
-        <w:pPr>
-          <w:tabs>
-            <w:tab w:val="num" w:pos="1440"/>
-          </w:tabs>
-          <w:ind w:left="1440" w:hanging="360"/>
-        </w:pPr>
-        <w:rPr>
-          <w:rFonts w:ascii="Symbol" w:hAnsi="Symbol" w:hint="default"/>
-          <w:sz w:val="20"/>
-        </w:rPr>
-      </w:lvl>
-    </w:lvlOverride>
+    <w:lvlOverride w:ilvl="0"/>
   </w:num>
   <w:num w:numId="26" w16cid:durableId="1777096337">
     <w:abstractNumId w:val="7"/>
-    <w:lvlOverride w:ilvl="2">
-      <w:lvl w:ilvl="2">
-        <w:numFmt w:val="bullet"/>
-        <w:lvlText w:val=""/>
-        <w:lvlJc w:val="left"/>
-        <w:pPr>
-          <w:tabs>
-            <w:tab w:val="num" w:pos="2160"/>
-          </w:tabs>
-          <w:ind w:left="2160" w:hanging="360"/>
-        </w:pPr>
-        <w:rPr>
-          <w:rFonts w:ascii="Symbol" w:hAnsi="Symbol" w:hint="default"/>
-          <w:sz w:val="20"/>
-        </w:rPr>
-      </w:lvl>
-    </w:lvlOverride>
+    <w:lvlOverride w:ilvl="0"/>
   </w:num>
   <w:num w:numId="27" w16cid:durableId="383679556">
     <w:abstractNumId w:val="7"/>
-    <w:lvlOverride w:ilvl="2">
-      <w:lvl w:ilvl="2">
-        <w:numFmt w:val="bullet"/>
-        <w:lvlText w:val=""/>
-        <w:lvlJc w:val="left"/>
-        <w:pPr>
-          <w:tabs>
-            <w:tab w:val="num" w:pos="2160"/>
-          </w:tabs>
-          <w:ind w:left="2160" w:hanging="360"/>
-        </w:pPr>
-        <w:rPr>
-          <w:rFonts w:ascii="Symbol" w:hAnsi="Symbol" w:hint="default"/>
-          <w:sz w:val="20"/>
-        </w:rPr>
-      </w:lvl>
-    </w:lvlOverride>
+    <w:lvlOverride w:ilvl="0"/>
   </w:num>
   <w:num w:numId="28" w16cid:durableId="2127503763">
     <w:abstractNumId w:val="7"/>
-    <w:lvlOverride w:ilvl="1">
-      <w:lvl w:ilvl="1">
-        <w:numFmt w:val="bullet"/>
-        <w:lvlText w:val=""/>
-        <w:lvlJc w:val="left"/>
-        <w:pPr>
-          <w:tabs>
-            <w:tab w:val="num" w:pos="1440"/>
-          </w:tabs>
-          <w:ind w:left="1440" w:hanging="360"/>
-        </w:pPr>
-        <w:rPr>
-          <w:rFonts w:ascii="Symbol" w:hAnsi="Symbol" w:hint="default"/>
-          <w:sz w:val="20"/>
-        </w:rPr>
-      </w:lvl>
-    </w:lvlOverride>
+    <w:lvlOverride w:ilvl="0"/>
   </w:num>
   <w:num w:numId="29" w16cid:durableId="217206512">
     <w:abstractNumId w:val="1"/>
@@ -12205,63 +12075,15 @@
   </w:num>
   <w:num w:numId="31" w16cid:durableId="1383628715">
     <w:abstractNumId w:val="36"/>
-    <w:lvlOverride w:ilvl="1">
-      <w:lvl w:ilvl="1">
-        <w:numFmt w:val="bullet"/>
-        <w:lvlText w:val=""/>
-        <w:lvlJc w:val="left"/>
-        <w:pPr>
-          <w:tabs>
-            <w:tab w:val="num" w:pos="1440"/>
-          </w:tabs>
-          <w:ind w:left="1440" w:hanging="360"/>
-        </w:pPr>
-        <w:rPr>
-          <w:rFonts w:ascii="Symbol" w:hAnsi="Symbol" w:hint="default"/>
-          <w:sz w:val="20"/>
-        </w:rPr>
-      </w:lvl>
-    </w:lvlOverride>
+    <w:lvlOverride w:ilvl="0"/>
   </w:num>
   <w:num w:numId="32" w16cid:durableId="1079907607">
     <w:abstractNumId w:val="36"/>
-    <w:lvlOverride w:ilvl="1">
-      <w:lvl w:ilvl="1">
-        <w:numFmt w:val="bullet"/>
-        <w:lvlText w:val=""/>
-        <w:lvlJc w:val="left"/>
-        <w:pPr>
-          <w:tabs>
-            <w:tab w:val="num" w:pos="1440"/>
-          </w:tabs>
-          <w:ind w:left="1440" w:hanging="360"/>
-        </w:pPr>
-        <w:rPr>
-          <w:rFonts w:ascii="Symbol" w:hAnsi="Symbol" w:hint="default"/>
-          <w:sz w:val="20"/>
-        </w:rPr>
-      </w:lvl>
-    </w:lvlOverride>
+    <w:lvlOverride w:ilvl="0"/>
   </w:num>
   <w:num w:numId="33" w16cid:durableId="987168827">
     <w:abstractNumId w:val="36"/>
-    <w:lvlOverride w:ilvl="1">
-      <w:lvl w:ilvl="1">
-        <w:numFmt w:val="bullet"/>
-        <w:lvlText w:val=""/>
-        <w:lvlJc w:val="left"/>
-        <w:pPr>
-          <w:tabs>
-            <w:tab w:val="num" w:pos="1440"/>
-          </w:tabs>
-          <w:ind w:left="1440" w:hanging="360"/>
-        </w:pPr>
-        <w:rPr>
-          <w:rFonts w:ascii="Symbol" w:hAnsi="Symbol" w:hint="default"/>
-          <w:sz w:val="20"/>
-        </w:rPr>
-      </w:lvl>
-    </w:lvlOverride>
+    <w:lvlOverride w:ilvl="0"/>
   </w:num>
   <w:num w:numId="34" w16cid:durableId="1286502057">
     <w:abstractNumId w:val="5"/>
@@ -12271,283 +12093,59 @@
   </w:num>
   <w:num w:numId="36" w16cid:durableId="1213157876">
     <w:abstractNumId w:val="35"/>
-    <w:lvlOverride w:ilvl="1">
-      <w:lvl w:ilvl="1">
-        <w:numFmt w:val="bullet"/>
-        <w:lvlText w:val=""/>
-        <w:lvlJc w:val="left"/>
-        <w:pPr>
-          <w:tabs>
-            <w:tab w:val="num" w:pos="1440"/>
-          </w:tabs>
-          <w:ind w:left="1440" w:hanging="360"/>
-        </w:pPr>
-        <w:rPr>
-          <w:rFonts w:ascii="Symbol" w:hAnsi="Symbol" w:hint="default"/>
-          <w:sz w:val="20"/>
-        </w:rPr>
-      </w:lvl>
-    </w:lvlOverride>
+    <w:lvlOverride w:ilvl="0"/>
   </w:num>
   <w:num w:numId="37" w16cid:durableId="1881473375">
     <w:abstractNumId w:val="35"/>
-    <w:lvlOverride w:ilvl="1">
-      <w:lvl w:ilvl="1">
-        <w:numFmt w:val="bullet"/>
-        <w:lvlText w:val=""/>
-        <w:lvlJc w:val="left"/>
-        <w:pPr>
-          <w:tabs>
-            <w:tab w:val="num" w:pos="1440"/>
-          </w:tabs>
-          <w:ind w:left="1440" w:hanging="360"/>
-        </w:pPr>
-        <w:rPr>
-          <w:rFonts w:ascii="Symbol" w:hAnsi="Symbol" w:hint="default"/>
-          <w:sz w:val="20"/>
-        </w:rPr>
-      </w:lvl>
-    </w:lvlOverride>
+    <w:lvlOverride w:ilvl="0"/>
   </w:num>
   <w:num w:numId="38" w16cid:durableId="2068987668">
     <w:abstractNumId w:val="35"/>
-    <w:lvlOverride w:ilvl="1">
-      <w:lvl w:ilvl="1">
-        <w:numFmt w:val="bullet"/>
-        <w:lvlText w:val=""/>
-        <w:lvlJc w:val="left"/>
-        <w:pPr>
-          <w:tabs>
-            <w:tab w:val="num" w:pos="1440"/>
-          </w:tabs>
-          <w:ind w:left="1440" w:hanging="360"/>
-        </w:pPr>
-        <w:rPr>
-          <w:rFonts w:ascii="Symbol" w:hAnsi="Symbol" w:hint="default"/>
-          <w:sz w:val="20"/>
-        </w:rPr>
-      </w:lvl>
-    </w:lvlOverride>
+    <w:lvlOverride w:ilvl="0"/>
   </w:num>
   <w:num w:numId="39" w16cid:durableId="491062723">
     <w:abstractNumId w:val="35"/>
-    <w:lvlOverride w:ilvl="1">
-      <w:lvl w:ilvl="1">
-        <w:numFmt w:val="bullet"/>
-        <w:lvlText w:val=""/>
-        <w:lvlJc w:val="left"/>
-        <w:pPr>
-          <w:tabs>
-            <w:tab w:val="num" w:pos="1440"/>
-          </w:tabs>
-          <w:ind w:left="1440" w:hanging="360"/>
-        </w:pPr>
-        <w:rPr>
-          <w:rFonts w:ascii="Symbol" w:hAnsi="Symbol" w:hint="default"/>
-          <w:sz w:val="20"/>
-        </w:rPr>
-      </w:lvl>
-    </w:lvlOverride>
+    <w:lvlOverride w:ilvl="0"/>
   </w:num>
   <w:num w:numId="40" w16cid:durableId="1989629023">
     <w:abstractNumId w:val="35"/>
-    <w:lvlOverride w:ilvl="1">
-      <w:lvl w:ilvl="1">
-        <w:numFmt w:val="bullet"/>
-        <w:lvlText w:val=""/>
-        <w:lvlJc w:val="left"/>
-        <w:pPr>
-          <w:tabs>
-            <w:tab w:val="num" w:pos="1440"/>
-          </w:tabs>
-          <w:ind w:left="1440" w:hanging="360"/>
-        </w:pPr>
-        <w:rPr>
-          <w:rFonts w:ascii="Symbol" w:hAnsi="Symbol" w:hint="default"/>
-          <w:sz w:val="20"/>
-        </w:rPr>
-      </w:lvl>
-    </w:lvlOverride>
+    <w:lvlOverride w:ilvl="0"/>
   </w:num>
   <w:num w:numId="41" w16cid:durableId="284317731">
     <w:abstractNumId w:val="35"/>
-    <w:lvlOverride w:ilvl="1">
-      <w:lvl w:ilvl="1">
-        <w:numFmt w:val="bullet"/>
-        <w:lvlText w:val=""/>
-        <w:lvlJc w:val="left"/>
-        <w:pPr>
-          <w:tabs>
-            <w:tab w:val="num" w:pos="1440"/>
-          </w:tabs>
-          <w:ind w:left="1440" w:hanging="360"/>
-        </w:pPr>
-        <w:rPr>
-          <w:rFonts w:ascii="Symbol" w:hAnsi="Symbol" w:hint="default"/>
-          <w:sz w:val="20"/>
-        </w:rPr>
-      </w:lvl>
-    </w:lvlOverride>
+    <w:lvlOverride w:ilvl="0"/>
   </w:num>
   <w:num w:numId="42" w16cid:durableId="646974805">
     <w:abstractNumId w:val="35"/>
-    <w:lvlOverride w:ilvl="1">
-      <w:lvl w:ilvl="1">
-        <w:numFmt w:val="bullet"/>
-        <w:lvlText w:val=""/>
-        <w:lvlJc w:val="left"/>
-        <w:pPr>
-          <w:tabs>
-            <w:tab w:val="num" w:pos="1440"/>
-          </w:tabs>
-          <w:ind w:left="1440" w:hanging="360"/>
-        </w:pPr>
-        <w:rPr>
-          <w:rFonts w:ascii="Symbol" w:hAnsi="Symbol" w:hint="default"/>
-          <w:sz w:val="20"/>
-        </w:rPr>
-      </w:lvl>
-    </w:lvlOverride>
+    <w:lvlOverride w:ilvl="0"/>
   </w:num>
   <w:num w:numId="43" w16cid:durableId="1617714368">
     <w:abstractNumId w:val="35"/>
-    <w:lvlOverride w:ilvl="1">
-      <w:lvl w:ilvl="1">
-        <w:numFmt w:val="bullet"/>
-        <w:lvlText w:val=""/>
-        <w:lvlJc w:val="left"/>
-        <w:pPr>
-          <w:tabs>
-            <w:tab w:val="num" w:pos="1440"/>
-          </w:tabs>
-          <w:ind w:left="1440" w:hanging="360"/>
-        </w:pPr>
-        <w:rPr>
-          <w:rFonts w:ascii="Symbol" w:hAnsi="Symbol" w:hint="default"/>
-          <w:sz w:val="20"/>
-        </w:rPr>
-      </w:lvl>
-    </w:lvlOverride>
+    <w:lvlOverride w:ilvl="0"/>
   </w:num>
   <w:num w:numId="44" w16cid:durableId="2027633400">
     <w:abstractNumId w:val="35"/>
-    <w:lvlOverride w:ilvl="1">
-      <w:lvl w:ilvl="1">
-        <w:numFmt w:val="bullet"/>
-        <w:lvlText w:val=""/>
-        <w:lvlJc w:val="left"/>
-        <w:pPr>
-          <w:tabs>
-            <w:tab w:val="num" w:pos="1440"/>
-          </w:tabs>
-          <w:ind w:left="1440" w:hanging="360"/>
-        </w:pPr>
-        <w:rPr>
-          <w:rFonts w:ascii="Symbol" w:hAnsi="Symbol" w:hint="default"/>
-          <w:sz w:val="20"/>
-        </w:rPr>
-      </w:lvl>
-    </w:lvlOverride>
+    <w:lvlOverride w:ilvl="0"/>
   </w:num>
   <w:num w:numId="45" w16cid:durableId="1516460047">
     <w:abstractNumId w:val="35"/>
-    <w:lvlOverride w:ilvl="1">
-      <w:lvl w:ilvl="1">
-        <w:numFmt w:val="bullet"/>
-        <w:lvlText w:val=""/>
-        <w:lvlJc w:val="left"/>
-        <w:pPr>
-          <w:tabs>
-            <w:tab w:val="num" w:pos="1440"/>
-          </w:tabs>
-          <w:ind w:left="1440" w:hanging="360"/>
-        </w:pPr>
-        <w:rPr>
-          <w:rFonts w:ascii="Symbol" w:hAnsi="Symbol" w:hint="default"/>
-          <w:sz w:val="20"/>
-        </w:rPr>
-      </w:lvl>
-    </w:lvlOverride>
+    <w:lvlOverride w:ilvl="0"/>
   </w:num>
   <w:num w:numId="46" w16cid:durableId="1956668968">
     <w:abstractNumId w:val="35"/>
-    <w:lvlOverride w:ilvl="2">
-      <w:lvl w:ilvl="2">
-        <w:numFmt w:val="bullet"/>
-        <w:lvlText w:val=""/>
-        <w:lvlJc w:val="left"/>
-        <w:pPr>
-          <w:tabs>
-            <w:tab w:val="num" w:pos="2160"/>
-          </w:tabs>
-          <w:ind w:left="2160" w:hanging="360"/>
-        </w:pPr>
-        <w:rPr>
-          <w:rFonts w:ascii="Symbol" w:hAnsi="Symbol" w:hint="default"/>
-          <w:sz w:val="20"/>
-        </w:rPr>
-      </w:lvl>
-    </w:lvlOverride>
+    <w:lvlOverride w:ilvl="0"/>
   </w:num>
   <w:num w:numId="47" w16cid:durableId="906304954">
     <w:abstractNumId w:val="35"/>
-    <w:lvlOverride w:ilvl="2">
-      <w:lvl w:ilvl="2">
-        <w:numFmt w:val="bullet"/>
-        <w:lvlText w:val=""/>
-        <w:lvlJc w:val="left"/>
-        <w:pPr>
-          <w:tabs>
-            <w:tab w:val="num" w:pos="2160"/>
-          </w:tabs>
-          <w:ind w:left="2160" w:hanging="360"/>
-        </w:pPr>
-        <w:rPr>
-          <w:rFonts w:ascii="Symbol" w:hAnsi="Symbol" w:hint="default"/>
-          <w:sz w:val="20"/>
-        </w:rPr>
-      </w:lvl>
-    </w:lvlOverride>
+    <w:lvlOverride w:ilvl="0"/>
   </w:num>
   <w:num w:numId="48" w16cid:durableId="1689791385">
     <w:abstractNumId w:val="35"/>
-    <w:lvlOverride w:ilvl="2">
-      <w:lvl w:ilvl="2">
-        <w:numFmt w:val="bullet"/>
-        <w:lvlText w:val=""/>
-        <w:lvlJc w:val="left"/>
-        <w:pPr>
-          <w:tabs>
-            <w:tab w:val="num" w:pos="2160"/>
-          </w:tabs>
-          <w:ind w:left="2160" w:hanging="360"/>
-        </w:pPr>
-        <w:rPr>
-          <w:rFonts w:ascii="Symbol" w:hAnsi="Symbol" w:hint="default"/>
-          <w:sz w:val="20"/>
-        </w:rPr>
-      </w:lvl>
-    </w:lvlOverride>
+    <w:lvlOverride w:ilvl="0"/>
   </w:num>
   <w:num w:numId="49" w16cid:durableId="23093013">
     <w:abstractNumId w:val="35"/>
-    <w:lvlOverride w:ilvl="2">
-      <w:lvl w:ilvl="2">
-        <w:numFmt w:val="bullet"/>
-        <w:lvlText w:val=""/>
-        <w:lvlJc w:val="left"/>
-        <w:pPr>
-          <w:tabs>
-            <w:tab w:val="num" w:pos="2160"/>
-          </w:tabs>
-          <w:ind w:left="2160" w:hanging="360"/>
-        </w:pPr>
-        <w:rPr>
-          <w:rFonts w:ascii="Symbol" w:hAnsi="Symbol" w:hint="default"/>
-          <w:sz w:val="20"/>
-        </w:rPr>
-      </w:lvl>
-    </w:lvlOverride>
+    <w:lvlOverride w:ilvl="0"/>
   </w:num>
   <w:num w:numId="50" w16cid:durableId="399334336">
     <w:abstractNumId w:val="28"/>
@@ -12557,23 +12155,7 @@
   </w:num>
   <w:num w:numId="52" w16cid:durableId="1056051286">
     <w:abstractNumId w:val="6"/>
-    <w:lvlOverride w:ilvl="1">
-      <w:lvl w:ilvl="1">
-        <w:numFmt w:val="bullet"/>
-        <w:lvlText w:val=""/>
-        <w:lvlJc w:val="left"/>
-        <w:pPr>
-          <w:tabs>
-            <w:tab w:val="num" w:pos="1440"/>
-          </w:tabs>
-          <w:ind w:left="1440" w:hanging="360"/>
-        </w:pPr>
-        <w:rPr>
-          <w:rFonts w:ascii="Symbol" w:hAnsi="Symbol" w:hint="default"/>
-          <w:sz w:val="20"/>
-        </w:rPr>
-      </w:lvl>
-    </w:lvlOverride>
+    <w:lvlOverride w:ilvl="0"/>
   </w:num>
   <w:num w:numId="53" w16cid:durableId="4600661">
     <w:abstractNumId w:val="18"/>
@@ -12589,43 +12171,11 @@
   </w:num>
   <w:num w:numId="57" w16cid:durableId="520701463">
     <w:abstractNumId w:val="17"/>
-    <w:lvlOverride w:ilvl="1">
-      <w:lvl w:ilvl="1">
-        <w:numFmt w:val="bullet"/>
-        <w:lvlText w:val=""/>
-        <w:lvlJc w:val="left"/>
-        <w:pPr>
-          <w:tabs>
-            <w:tab w:val="num" w:pos="1440"/>
-          </w:tabs>
-          <w:ind w:left="1440" w:hanging="360"/>
-        </w:pPr>
-        <w:rPr>
-          <w:rFonts w:ascii="Symbol" w:hAnsi="Symbol" w:hint="default"/>
-          <w:sz w:val="20"/>
-        </w:rPr>
-      </w:lvl>
-    </w:lvlOverride>
+    <w:lvlOverride w:ilvl="0"/>
   </w:num>
   <w:num w:numId="58" w16cid:durableId="1501314304">
     <w:abstractNumId w:val="17"/>
-    <w:lvlOverride w:ilvl="1">
-      <w:lvl w:ilvl="1">
-        <w:numFmt w:val="bullet"/>
-        <w:lvlText w:val=""/>
-        <w:lvlJc w:val="left"/>
-        <w:pPr>
-          <w:tabs>
-            <w:tab w:val="num" w:pos="1440"/>
-          </w:tabs>
-          <w:ind w:left="1440" w:hanging="360"/>
-        </w:pPr>
-        <w:rPr>
-          <w:rFonts w:ascii="Symbol" w:hAnsi="Symbol" w:hint="default"/>
-          <w:sz w:val="20"/>
-        </w:rPr>
-      </w:lvl>
-    </w:lvlOverride>
+    <w:lvlOverride w:ilvl="0"/>
   </w:num>
   <w:num w:numId="59" w16cid:durableId="808010060">
     <w:abstractNumId w:val="33"/>
@@ -12638,163 +12188,35 @@
   </w:num>
   <w:num w:numId="62" w16cid:durableId="2137554228">
     <w:abstractNumId w:val="13"/>
-    <w:lvlOverride w:ilvl="1">
-      <w:lvl w:ilvl="1">
-        <w:numFmt w:val="bullet"/>
-        <w:lvlText w:val=""/>
-        <w:lvlJc w:val="left"/>
-        <w:pPr>
-          <w:tabs>
-            <w:tab w:val="num" w:pos="1440"/>
-          </w:tabs>
-          <w:ind w:left="1440" w:hanging="360"/>
-        </w:pPr>
-        <w:rPr>
-          <w:rFonts w:ascii="Symbol" w:hAnsi="Symbol" w:hint="default"/>
-          <w:sz w:val="20"/>
-        </w:rPr>
-      </w:lvl>
-    </w:lvlOverride>
+    <w:lvlOverride w:ilvl="0"/>
   </w:num>
   <w:num w:numId="63" w16cid:durableId="516240635">
     <w:abstractNumId w:val="13"/>
-    <w:lvlOverride w:ilvl="1">
-      <w:lvl w:ilvl="1">
-        <w:numFmt w:val="bullet"/>
-        <w:lvlText w:val=""/>
-        <w:lvlJc w:val="left"/>
-        <w:pPr>
-          <w:tabs>
-            <w:tab w:val="num" w:pos="1440"/>
-          </w:tabs>
-          <w:ind w:left="1440" w:hanging="360"/>
-        </w:pPr>
-        <w:rPr>
-          <w:rFonts w:ascii="Symbol" w:hAnsi="Symbol" w:hint="default"/>
-          <w:sz w:val="20"/>
-        </w:rPr>
-      </w:lvl>
-    </w:lvlOverride>
+    <w:lvlOverride w:ilvl="0"/>
   </w:num>
   <w:num w:numId="64" w16cid:durableId="362949768">
     <w:abstractNumId w:val="13"/>
-    <w:lvlOverride w:ilvl="1">
-      <w:lvl w:ilvl="1">
-        <w:numFmt w:val="bullet"/>
-        <w:lvlText w:val=""/>
-        <w:lvlJc w:val="left"/>
-        <w:pPr>
-          <w:tabs>
-            <w:tab w:val="num" w:pos="1440"/>
-          </w:tabs>
-          <w:ind w:left="1440" w:hanging="360"/>
-        </w:pPr>
-        <w:rPr>
-          <w:rFonts w:ascii="Symbol" w:hAnsi="Symbol" w:hint="default"/>
-          <w:sz w:val="20"/>
-        </w:rPr>
-      </w:lvl>
-    </w:lvlOverride>
+    <w:lvlOverride w:ilvl="0"/>
   </w:num>
   <w:num w:numId="65" w16cid:durableId="1066220030">
     <w:abstractNumId w:val="13"/>
-    <w:lvlOverride w:ilvl="1">
-      <w:lvl w:ilvl="1">
-        <w:numFmt w:val="bullet"/>
-        <w:lvlText w:val=""/>
-        <w:lvlJc w:val="left"/>
-        <w:pPr>
-          <w:tabs>
-            <w:tab w:val="num" w:pos="1440"/>
-          </w:tabs>
-          <w:ind w:left="1440" w:hanging="360"/>
-        </w:pPr>
-        <w:rPr>
-          <w:rFonts w:ascii="Symbol" w:hAnsi="Symbol" w:hint="default"/>
-          <w:sz w:val="20"/>
-        </w:rPr>
-      </w:lvl>
-    </w:lvlOverride>
+    <w:lvlOverride w:ilvl="0"/>
   </w:num>
   <w:num w:numId="66" w16cid:durableId="270553167">
     <w:abstractNumId w:val="13"/>
-    <w:lvlOverride w:ilvl="1">
-      <w:lvl w:ilvl="1">
-        <w:numFmt w:val="bullet"/>
-        <w:lvlText w:val=""/>
-        <w:lvlJc w:val="left"/>
-        <w:pPr>
-          <w:tabs>
-            <w:tab w:val="num" w:pos="1440"/>
-          </w:tabs>
-          <w:ind w:left="1440" w:hanging="360"/>
-        </w:pPr>
-        <w:rPr>
-          <w:rFonts w:ascii="Symbol" w:hAnsi="Symbol" w:hint="default"/>
-          <w:sz w:val="20"/>
-        </w:rPr>
-      </w:lvl>
-    </w:lvlOverride>
+    <w:lvlOverride w:ilvl="0"/>
   </w:num>
   <w:num w:numId="67" w16cid:durableId="1238588920">
     <w:abstractNumId w:val="13"/>
-    <w:lvlOverride w:ilvl="1">
-      <w:lvl w:ilvl="1">
-        <w:numFmt w:val="bullet"/>
-        <w:lvlText w:val=""/>
-        <w:lvlJc w:val="left"/>
-        <w:pPr>
-          <w:tabs>
-            <w:tab w:val="num" w:pos="1440"/>
-          </w:tabs>
-          <w:ind w:left="1440" w:hanging="360"/>
-        </w:pPr>
-        <w:rPr>
-          <w:rFonts w:ascii="Symbol" w:hAnsi="Symbol" w:hint="default"/>
-          <w:sz w:val="20"/>
-        </w:rPr>
-      </w:lvl>
-    </w:lvlOverride>
+    <w:lvlOverride w:ilvl="0"/>
   </w:num>
   <w:num w:numId="68" w16cid:durableId="1777750834">
     <w:abstractNumId w:val="13"/>
-    <w:lvlOverride w:ilvl="1">
-      <w:lvl w:ilvl="1">
-        <w:numFmt w:val="bullet"/>
-        <w:lvlText w:val=""/>
-        <w:lvlJc w:val="left"/>
-        <w:pPr>
-          <w:tabs>
-            <w:tab w:val="num" w:pos="1440"/>
-          </w:tabs>
-          <w:ind w:left="1440" w:hanging="360"/>
-        </w:pPr>
-        <w:rPr>
-          <w:rFonts w:ascii="Symbol" w:hAnsi="Symbol" w:hint="default"/>
-          <w:sz w:val="20"/>
-        </w:rPr>
-      </w:lvl>
-    </w:lvlOverride>
+    <w:lvlOverride w:ilvl="0"/>
   </w:num>
   <w:num w:numId="69" w16cid:durableId="2091542416">
     <w:abstractNumId w:val="13"/>
-    <w:lvlOverride w:ilvl="2">
-      <w:lvl w:ilvl="2">
-        <w:numFmt w:val="bullet"/>
-        <w:lvlText w:val=""/>
-        <w:lvlJc w:val="left"/>
-        <w:pPr>
-          <w:tabs>
-            <w:tab w:val="num" w:pos="2160"/>
-          </w:tabs>
-          <w:ind w:left="2160" w:hanging="360"/>
-        </w:pPr>
-        <w:rPr>
-          <w:rFonts w:ascii="Symbol" w:hAnsi="Symbol" w:hint="default"/>
-          <w:sz w:val="20"/>
-        </w:rPr>
-      </w:lvl>
-    </w:lvlOverride>
+    <w:lvlOverride w:ilvl="0"/>
   </w:num>
 </w:numbering>
 </file>

</xml_diff>

<commit_message>
Tram - them chuc nang
</commit_message>
<xml_diff>
--- a/SRS Document.docx
+++ b/SRS Document.docx
@@ -9278,10 +9278,95 @@
     </w:p>
     <w:p>
       <w:pPr>
-        <w:spacing w:after="0"/>
-      </w:pPr>
-      <w:r>
+        <w:pStyle w:val="NormalWeb"/>
+        <w:spacing w:before="0" w:beforeAutospacing="0" w:after="0" w:afterAutospacing="0"/>
+        <w:rPr>
+          <w:sz w:val="22"/>
+          <w:szCs w:val="22"/>
+        </w:rPr>
+      </w:pPr>
+      <w:r>
+        <w:rPr>
+          <w:rFonts w:ascii="Calibri" w:hAnsi="Calibri" w:cs="Calibri"/>
+          <w:color w:val="000000"/>
+          <w:sz w:val="22"/>
+          <w:szCs w:val="22"/>
+        </w:rPr>
         <w:t>In which:</w:t>
+      </w:r>
+    </w:p>
+    <w:p>
+      <w:pPr>
+        <w:pStyle w:val="NormalWeb"/>
+        <w:numPr>
+          <w:ilvl w:val="0"/>
+          <w:numId w:val="21"/>
+        </w:numPr>
+        <w:spacing w:before="0" w:beforeAutospacing="0" w:after="0" w:afterAutospacing="0"/>
+        <w:textAlignment w:val="baseline"/>
+        <w:rPr>
+          <w:rFonts w:ascii="Arial" w:hAnsi="Arial" w:cs="Arial"/>
+          <w:color w:val="000000"/>
+          <w:sz w:val="22"/>
+          <w:szCs w:val="22"/>
+        </w:rPr>
+      </w:pPr>
+      <w:r>
+        <w:rPr>
+          <w:rFonts w:ascii="Calibri" w:hAnsi="Calibri" w:cs="Calibri"/>
+          <w:b/>
+          <w:bCs/>
+          <w:color w:val="000000"/>
+          <w:sz w:val="22"/>
+          <w:szCs w:val="22"/>
+        </w:rPr>
+        <w:t>Admin</w:t>
+      </w:r>
+      <w:r>
+        <w:rPr>
+          <w:rFonts w:ascii="Calibri" w:hAnsi="Calibri" w:cs="Calibri"/>
+          <w:color w:val="000000"/>
+          <w:sz w:val="22"/>
+          <w:szCs w:val="22"/>
+        </w:rPr>
+        <w:t>: The admin is responsible for managing the overall functionality and user access of the Recipe Organizer app.</w:t>
+      </w:r>
+    </w:p>
+    <w:p>
+      <w:pPr>
+        <w:pStyle w:val="NormalWeb"/>
+        <w:numPr>
+          <w:ilvl w:val="0"/>
+          <w:numId w:val="21"/>
+        </w:numPr>
+        <w:spacing w:before="0" w:beforeAutospacing="0" w:after="0" w:afterAutospacing="0"/>
+        <w:textAlignment w:val="baseline"/>
+        <w:rPr>
+          <w:rFonts w:ascii="Arial" w:hAnsi="Arial" w:cs="Arial"/>
+          <w:color w:val="000000"/>
+          <w:sz w:val="22"/>
+          <w:szCs w:val="22"/>
+        </w:rPr>
+      </w:pPr>
+      <w:r>
+        <w:rPr>
+          <w:rFonts w:ascii="Calibri" w:hAnsi="Calibri" w:cs="Calibri"/>
+          <w:b/>
+          <w:bCs/>
+          <w:color w:val="000000"/>
+          <w:sz w:val="22"/>
+          <w:szCs w:val="22"/>
+        </w:rPr>
+        <w:t>Cooker</w:t>
+      </w:r>
+      <w:r>
+        <w:rPr>
+          <w:rFonts w:ascii="Calibri" w:hAnsi="Calibri" w:cs="Calibri"/>
+          <w:color w:val="000000"/>
+          <w:sz w:val="22"/>
+          <w:szCs w:val="22"/>
+        </w:rPr>
+        <w:t>: The cooker is a registered user who can create and manage their own recipes within the app.</w:t>
       </w:r>
     </w:p>
     <w:p>
@@ -9293,31 +9378,20 @@
         </w:numPr>
       </w:pPr>
       <w:r>
-        <w:t>Role1: &lt;&lt;role1 description&gt;&gt;</w:t>
-      </w:r>
-    </w:p>
-    <w:p>
-      <w:pPr>
-        <w:pStyle w:val="ListParagraph"/>
-        <w:numPr>
-          <w:ilvl w:val="0"/>
-          <w:numId w:val="21"/>
-        </w:numPr>
-      </w:pPr>
-      <w:r>
-        <w:t>Role2: &lt;&lt;role2 description&gt;&gt;</w:t>
-      </w:r>
-    </w:p>
-    <w:p>
-      <w:pPr>
-        <w:pStyle w:val="ListParagraph"/>
-        <w:numPr>
-          <w:ilvl w:val="0"/>
-          <w:numId w:val="21"/>
-        </w:numPr>
-      </w:pPr>
-      <w:r>
-        <w:t>…</w:t>
+        <w:rPr>
+          <w:rFonts w:ascii="Calibri" w:hAnsi="Calibri" w:cs="Calibri"/>
+          <w:b/>
+          <w:bCs/>
+          <w:color w:val="000000"/>
+        </w:rPr>
+        <w:t>Guest</w:t>
+      </w:r>
+      <w:r>
+        <w:rPr>
+          <w:rFonts w:ascii="Calibri" w:hAnsi="Calibri" w:cs="Calibri"/>
+          <w:color w:val="000000"/>
+        </w:rPr>
+        <w:t>: The guest is an unregistered user who can browse and search for recipes within the app</w:t>
       </w:r>
     </w:p>
     <w:p>
@@ -9402,6 +9476,7 @@
                 <w:rFonts w:ascii="Calibri" w:hAnsi="Calibri" w:cs="Calibri"/>
                 <w:b/>
               </w:rPr>
+              <w:lastRenderedPageBreak/>
               <w:t>#</w:t>
             </w:r>
           </w:p>
@@ -9489,8 +9564,8 @@
             <w:r>
               <w:rPr>
                 <w:rFonts w:ascii="Calibri" w:hAnsi="Calibri" w:cs="Calibri"/>
-              </w:rPr>
-              <w:lastRenderedPageBreak/>
+                <w:color w:val="000000"/>
+              </w:rPr>
               <w:t>1</w:t>
             </w:r>
           </w:p>
@@ -9508,8 +9583,9 @@
             <w:r>
               <w:rPr>
                 <w:rFonts w:ascii="Calibri" w:hAnsi="Calibri" w:cs="Calibri"/>
-              </w:rPr>
-              <w:t>&lt;&lt;Feature Name&gt;&gt;</w:t>
+                <w:color w:val="000000"/>
+              </w:rPr>
+              <w:t>Remember me </w:t>
             </w:r>
           </w:p>
         </w:tc>
@@ -9528,8 +9604,9 @@
             <w:r>
               <w:rPr>
                 <w:rFonts w:ascii="Calibri" w:hAnsi="Calibri" w:cs="Calibri"/>
-              </w:rPr>
-              <w:t>&lt;&lt;Function Name1&gt;&gt;</w:t>
+                <w:color w:val="000000"/>
+              </w:rPr>
+              <w:t>Login</w:t>
             </w:r>
           </w:p>
         </w:tc>
@@ -9548,8 +9625,9 @@
             <w:r>
               <w:rPr>
                 <w:rFonts w:ascii="Calibri" w:hAnsi="Calibri" w:cs="Calibri"/>
-              </w:rPr>
-              <w:t>&lt;&lt;Function Name1 Description&gt;&gt;</w:t>
+                <w:color w:val="000000"/>
+              </w:rPr>
+              <w:t>Allows users to stay logged in to the app after they have closed it or shut down their device. The app stores their login credentials</w:t>
             </w:r>
           </w:p>
         </w:tc>
@@ -9571,6 +9649,7 @@
             <w:r>
               <w:rPr>
                 <w:rFonts w:ascii="Calibri" w:hAnsi="Calibri" w:cs="Calibri"/>
+                <w:color w:val="000000"/>
               </w:rPr>
               <w:t>2</w:t>
             </w:r>
@@ -9589,8 +9668,9 @@
             <w:r>
               <w:rPr>
                 <w:rFonts w:ascii="Calibri" w:hAnsi="Calibri" w:cs="Calibri"/>
-              </w:rPr>
-              <w:t>…</w:t>
+                <w:color w:val="000000"/>
+              </w:rPr>
+              <w:t>Common</w:t>
             </w:r>
           </w:p>
         </w:tc>
@@ -9606,6 +9686,13 @@
                 <w:rFonts w:ascii="Calibri" w:hAnsi="Calibri" w:cs="Calibri"/>
               </w:rPr>
             </w:pPr>
+            <w:r>
+              <w:rPr>
+                <w:rFonts w:ascii="Calibri" w:hAnsi="Calibri" w:cs="Calibri"/>
+                <w:color w:val="000000"/>
+              </w:rPr>
+              <w:t>Sign out</w:t>
+            </w:r>
           </w:p>
         </w:tc>
         <w:tc>
@@ -9620,6 +9707,13 @@
                 <w:rFonts w:ascii="Calibri" w:hAnsi="Calibri" w:cs="Calibri"/>
               </w:rPr>
             </w:pPr>
+            <w:r>
+              <w:rPr>
+                <w:rFonts w:ascii="Calibri" w:hAnsi="Calibri" w:cs="Calibri"/>
+                <w:color w:val="000000"/>
+              </w:rPr>
+              <w:t>Allows users to log out or disconnect from their current user account. Ending their current session and disconnecting from the account.</w:t>
+            </w:r>
           </w:p>
         </w:tc>
       </w:tr>
@@ -9692,7 +9786,7 @@
           <v:shape id="_x0000_i1025" type="#_x0000_t75" alt="" style="width:451.8pt;height:234.6pt;mso-width-percent:0;mso-height-percent:0;mso-width-percent:0;mso-height-percent:0" o:ole="">
             <v:imagedata r:id="rId11" o:title=""/>
           </v:shape>
-          <o:OLEObject Type="Embed" ProgID="Visio.Drawing.15" ShapeID="_x0000_i1025" DrawAspect="Content" ObjectID="_1745819622" r:id="rId12"/>
+          <o:OLEObject Type="Embed" ProgID="Visio.Drawing.15" ShapeID="_x0000_i1025" DrawAspect="Content" ObjectID="_1745820020" r:id="rId12"/>
         </w:object>
       </w:r>
     </w:p>
@@ -10415,10 +10509,631 @@
         <w:pStyle w:val="Heading2"/>
       </w:pPr>
       <w:r>
+        <w:t>3. Recipe display </w:t>
+      </w:r>
+    </w:p>
+    <w:p>
+      <w:pPr>
+        <w:pStyle w:val="NormalWeb"/>
+        <w:spacing w:before="0" w:beforeAutospacing="0" w:after="60" w:afterAutospacing="0"/>
+        <w:jc w:val="both"/>
+        <w:rPr>
+          <w:sz w:val="22"/>
+          <w:szCs w:val="22"/>
+        </w:rPr>
+      </w:pPr>
+      <w:r>
         <w:rPr>
           <w:rFonts w:ascii="Calibri" w:hAnsi="Calibri" w:cs="Calibri"/>
+          <w:i/>
+          <w:iCs/>
           <w:color w:val="000000"/>
         </w:rPr>
+        <w:t>The functional requirement for the Recipe Display function is to provide users with a detailed view of a recipe's information and instructions. This feature allows users to access comprehensive details about a specific recipe, enhancing their cooking experience and enabling them to follow the recipe accurately.</w:t>
+      </w:r>
+    </w:p>
+    <w:p>
+      <w:pPr>
+        <w:pStyle w:val="NormalWeb"/>
+        <w:numPr>
+          <w:ilvl w:val="0"/>
+          <w:numId w:val="71"/>
+        </w:numPr>
+        <w:spacing w:before="0" w:beforeAutospacing="0" w:after="0" w:afterAutospacing="0"/>
+        <w:textAlignment w:val="baseline"/>
+        <w:rPr>
+          <w:rFonts w:ascii="Arial" w:hAnsi="Arial" w:cs="Arial"/>
+          <w:i/>
+          <w:iCs/>
+          <w:color w:val="000000"/>
+        </w:rPr>
+      </w:pPr>
+      <w:r>
+        <w:rPr>
+          <w:rFonts w:ascii="Calibri" w:hAnsi="Calibri" w:cs="Calibri"/>
+          <w:i/>
+          <w:iCs/>
+          <w:color w:val="000000"/>
+        </w:rPr>
+        <w:t>Function trigger: The recipe display feature is triggered when a user selects a specific recipe from their collection or performs a search for a particular recipe within the Recipe Organizer application.</w:t>
+      </w:r>
+    </w:p>
+    <w:p>
+      <w:pPr>
+        <w:pStyle w:val="NormalWeb"/>
+        <w:numPr>
+          <w:ilvl w:val="0"/>
+          <w:numId w:val="71"/>
+        </w:numPr>
+        <w:spacing w:before="0" w:beforeAutospacing="0" w:after="0" w:afterAutospacing="0"/>
+        <w:textAlignment w:val="baseline"/>
+        <w:rPr>
+          <w:rFonts w:ascii="Arial" w:hAnsi="Arial" w:cs="Arial"/>
+          <w:i/>
+          <w:iCs/>
+          <w:color w:val="000000"/>
+        </w:rPr>
+      </w:pPr>
+      <w:r>
+        <w:rPr>
+          <w:rFonts w:ascii="Calibri" w:hAnsi="Calibri" w:cs="Calibri"/>
+          <w:i/>
+          <w:iCs/>
+          <w:color w:val="000000"/>
+        </w:rPr>
+        <w:t>Function description: </w:t>
+      </w:r>
+    </w:p>
+    <w:p>
+      <w:pPr>
+        <w:pStyle w:val="NormalWeb"/>
+        <w:numPr>
+          <w:ilvl w:val="1"/>
+          <w:numId w:val="71"/>
+        </w:numPr>
+        <w:spacing w:before="0" w:beforeAutospacing="0" w:after="0" w:afterAutospacing="0"/>
+        <w:textAlignment w:val="baseline"/>
+        <w:rPr>
+          <w:rFonts w:ascii="Courier New" w:hAnsi="Courier New" w:cs="Courier New"/>
+          <w:i/>
+          <w:iCs/>
+          <w:color w:val="000000"/>
+        </w:rPr>
+      </w:pPr>
+      <w:r>
+        <w:rPr>
+          <w:rFonts w:ascii="Calibri" w:hAnsi="Calibri" w:cs="Calibri"/>
+          <w:i/>
+          <w:iCs/>
+          <w:color w:val="000000"/>
+        </w:rPr>
+        <w:t>Actors/Roles: User (Recipe Organizer application user)</w:t>
+      </w:r>
+    </w:p>
+    <w:p>
+      <w:pPr>
+        <w:pStyle w:val="NormalWeb"/>
+        <w:numPr>
+          <w:ilvl w:val="1"/>
+          <w:numId w:val="71"/>
+        </w:numPr>
+        <w:spacing w:before="0" w:beforeAutospacing="0" w:after="0" w:afterAutospacing="0"/>
+        <w:textAlignment w:val="baseline"/>
+        <w:rPr>
+          <w:rFonts w:ascii="Courier New" w:hAnsi="Courier New" w:cs="Courier New"/>
+          <w:i/>
+          <w:iCs/>
+          <w:color w:val="000000"/>
+        </w:rPr>
+      </w:pPr>
+      <w:r>
+        <w:rPr>
+          <w:rFonts w:ascii="Calibri" w:hAnsi="Calibri" w:cs="Calibri"/>
+          <w:i/>
+          <w:iCs/>
+          <w:color w:val="000000"/>
+        </w:rPr>
+        <w:t>Purpose: To provide users with detailed information and instructions for a selected recipe.</w:t>
+      </w:r>
+    </w:p>
+    <w:p>
+      <w:pPr>
+        <w:pStyle w:val="NormalWeb"/>
+        <w:numPr>
+          <w:ilvl w:val="1"/>
+          <w:numId w:val="71"/>
+        </w:numPr>
+        <w:spacing w:before="0" w:beforeAutospacing="0" w:after="0" w:afterAutospacing="0"/>
+        <w:textAlignment w:val="baseline"/>
+        <w:rPr>
+          <w:rFonts w:ascii="Courier New" w:hAnsi="Courier New" w:cs="Courier New"/>
+          <w:i/>
+          <w:iCs/>
+          <w:color w:val="000000"/>
+        </w:rPr>
+      </w:pPr>
+      <w:r>
+        <w:rPr>
+          <w:rFonts w:ascii="Calibri" w:hAnsi="Calibri" w:cs="Calibri"/>
+          <w:i/>
+          <w:iCs/>
+          <w:color w:val="000000"/>
+        </w:rPr>
+        <w:t>Interface: The recipe displays screen/interface.</w:t>
+      </w:r>
+    </w:p>
+    <w:p>
+      <w:pPr>
+        <w:pStyle w:val="NormalWeb"/>
+        <w:numPr>
+          <w:ilvl w:val="1"/>
+          <w:numId w:val="71"/>
+        </w:numPr>
+        <w:spacing w:before="0" w:beforeAutospacing="0" w:after="0" w:afterAutospacing="0"/>
+        <w:textAlignment w:val="baseline"/>
+        <w:rPr>
+          <w:rFonts w:ascii="Courier New" w:hAnsi="Courier New" w:cs="Courier New"/>
+          <w:i/>
+          <w:iCs/>
+          <w:color w:val="000000"/>
+        </w:rPr>
+      </w:pPr>
+      <w:r>
+        <w:rPr>
+          <w:rFonts w:ascii="Calibri" w:hAnsi="Calibri" w:cs="Calibri"/>
+          <w:i/>
+          <w:iCs/>
+          <w:color w:val="000000"/>
+        </w:rPr>
+        <w:lastRenderedPageBreak/>
+        <w:t>Data Processing: Retrieving and presenting recipe data from the application's database.</w:t>
+      </w:r>
+    </w:p>
+    <w:p>
+      <w:pPr>
+        <w:pStyle w:val="NormalWeb"/>
+        <w:numPr>
+          <w:ilvl w:val="0"/>
+          <w:numId w:val="71"/>
+        </w:numPr>
+        <w:spacing w:before="0" w:beforeAutospacing="0" w:after="0" w:afterAutospacing="0"/>
+        <w:textAlignment w:val="baseline"/>
+        <w:rPr>
+          <w:rFonts w:ascii="Arial" w:hAnsi="Arial" w:cs="Arial"/>
+          <w:i/>
+          <w:iCs/>
+          <w:color w:val="000000"/>
+        </w:rPr>
+      </w:pPr>
+      <w:r>
+        <w:rPr>
+          <w:rFonts w:ascii="Calibri" w:hAnsi="Calibri" w:cs="Calibri"/>
+          <w:i/>
+          <w:iCs/>
+          <w:color w:val="000000"/>
+        </w:rPr>
+        <w:t>Screen layout: Mockup prototype of the recipe display screen</w:t>
+      </w:r>
+    </w:p>
+    <w:p>
+      <w:pPr>
+        <w:pStyle w:val="NormalWeb"/>
+        <w:spacing w:before="0" w:beforeAutospacing="0" w:after="0" w:afterAutospacing="0"/>
+        <w:ind w:left="720"/>
+        <w:rPr>
+          <w:sz w:val="22"/>
+          <w:szCs w:val="22"/>
+        </w:rPr>
+      </w:pPr>
+      <w:r>
+        <w:rPr>
+          <w:rFonts w:asciiTheme="minorHAnsi" w:eastAsiaTheme="minorHAnsi" w:hAnsiTheme="minorHAnsi" w:cstheme="minorBidi"/>
+          <w:noProof/>
+          <w:sz w:val="21"/>
+          <w:szCs w:val="21"/>
+          <w:lang w:val="en-GB"/>
+        </w:rPr>
+        <w:drawing>
+          <wp:inline distT="0" distB="0" distL="0" distR="0" wp14:anchorId="09D0C2AB" wp14:editId="68BDBA2A">
+            <wp:extent cx="5280660" cy="2743200"/>
+            <wp:effectExtent l="0" t="0" r="0" b="0"/>
+            <wp:docPr id="223345933" name="Picture 1"/>
+            <wp:cNvGraphicFramePr>
+              <a:graphicFrameLocks xmlns:a="http://schemas.openxmlformats.org/drawingml/2006/main" noChangeAspect="1"/>
+            </wp:cNvGraphicFramePr>
+            <a:graphic xmlns:a="http://schemas.openxmlformats.org/drawingml/2006/main">
+              <a:graphicData uri="http://schemas.openxmlformats.org/drawingml/2006/picture">
+                <pic:pic xmlns:pic="http://schemas.openxmlformats.org/drawingml/2006/picture">
+                  <pic:nvPicPr>
+                    <pic:cNvPr id="223345933" name="Picture 1"/>
+                    <pic:cNvPicPr>
+                      <a:picLocks noChangeAspect="1" noChangeArrowheads="1"/>
+                    </pic:cNvPicPr>
+                  </pic:nvPicPr>
+                  <pic:blipFill>
+                    <a:blip r:embed="rId14">
+                      <a:extLst>
+                        <a:ext uri="{28A0092B-C50C-407E-A947-70E740481C1C}">
+                          <a14:useLocalDpi xmlns:a14="http://schemas.microsoft.com/office/drawing/2010/main" val="0"/>
+                        </a:ext>
+                      </a:extLst>
+                    </a:blip>
+                    <a:srcRect/>
+                    <a:stretch>
+                      <a:fillRect/>
+                    </a:stretch>
+                  </pic:blipFill>
+                  <pic:spPr bwMode="auto">
+                    <a:xfrm>
+                      <a:off x="0" y="0"/>
+                      <a:ext cx="5280660" cy="2743200"/>
+                    </a:xfrm>
+                    <a:prstGeom prst="rect">
+                      <a:avLst/>
+                    </a:prstGeom>
+                    <a:noFill/>
+                    <a:ln>
+                      <a:noFill/>
+                    </a:ln>
+                  </pic:spPr>
+                </pic:pic>
+              </a:graphicData>
+            </a:graphic>
+          </wp:inline>
+        </w:drawing>
+      </w:r>
+    </w:p>
+    <w:p>
+      <w:pPr>
+        <w:pStyle w:val="NormalWeb"/>
+        <w:numPr>
+          <w:ilvl w:val="0"/>
+          <w:numId w:val="72"/>
+        </w:numPr>
+        <w:spacing w:before="0" w:beforeAutospacing="0" w:after="160" w:afterAutospacing="0"/>
+        <w:textAlignment w:val="baseline"/>
+        <w:rPr>
+          <w:rFonts w:ascii="Arial" w:hAnsi="Arial" w:cs="Arial"/>
+          <w:i/>
+          <w:iCs/>
+          <w:color w:val="000000"/>
+        </w:rPr>
+      </w:pPr>
+      <w:r>
+        <w:rPr>
+          <w:rFonts w:ascii="Calibri" w:hAnsi="Calibri" w:cs="Calibri"/>
+          <w:i/>
+          <w:iCs/>
+          <w:color w:val="000000"/>
+        </w:rPr>
+        <w:t>Function Details: </w:t>
+      </w:r>
+    </w:p>
+    <w:p>
+      <w:pPr>
+        <w:pStyle w:val="NormalWeb"/>
+        <w:numPr>
+          <w:ilvl w:val="1"/>
+          <w:numId w:val="72"/>
+        </w:numPr>
+        <w:spacing w:before="0" w:beforeAutospacing="0" w:after="160" w:afterAutospacing="0"/>
+        <w:textAlignment w:val="baseline"/>
+        <w:rPr>
+          <w:rFonts w:ascii="Courier New" w:hAnsi="Courier New" w:cs="Courier New"/>
+          <w:i/>
+          <w:iCs/>
+          <w:color w:val="000000"/>
+        </w:rPr>
+      </w:pPr>
+      <w:r>
+        <w:rPr>
+          <w:rFonts w:ascii="Calibri" w:hAnsi="Calibri" w:cs="Calibri"/>
+          <w:i/>
+          <w:iCs/>
+          <w:color w:val="000000"/>
+        </w:rPr>
+        <w:t>Data: The function retrieves recipe details such as the recipe title, description, cooking time, serving size, difficulty level, and dietary restrictions.</w:t>
+      </w:r>
+    </w:p>
+    <w:p>
+      <w:pPr>
+        <w:pStyle w:val="NormalWeb"/>
+        <w:numPr>
+          <w:ilvl w:val="1"/>
+          <w:numId w:val="72"/>
+        </w:numPr>
+        <w:spacing w:before="0" w:beforeAutospacing="0" w:after="160" w:afterAutospacing="0"/>
+        <w:textAlignment w:val="baseline"/>
+        <w:rPr>
+          <w:rFonts w:ascii="Courier New" w:hAnsi="Courier New" w:cs="Courier New"/>
+          <w:i/>
+          <w:iCs/>
+          <w:color w:val="000000"/>
+        </w:rPr>
+      </w:pPr>
+      <w:r>
+        <w:rPr>
+          <w:rFonts w:ascii="Calibri" w:hAnsi="Calibri" w:cs="Calibri"/>
+          <w:i/>
+          <w:iCs/>
+          <w:color w:val="000000"/>
+        </w:rPr>
+        <w:t>Validation: The system ensures that the selected recipe exists in the user's collection or search results before displaying the details.</w:t>
+      </w:r>
+    </w:p>
+    <w:p>
+      <w:pPr>
+        <w:pStyle w:val="NormalWeb"/>
+        <w:numPr>
+          <w:ilvl w:val="1"/>
+          <w:numId w:val="72"/>
+        </w:numPr>
+        <w:spacing w:before="0" w:beforeAutospacing="0" w:after="160" w:afterAutospacing="0"/>
+        <w:textAlignment w:val="baseline"/>
+        <w:rPr>
+          <w:rFonts w:ascii="Courier New" w:hAnsi="Courier New" w:cs="Courier New"/>
+          <w:i/>
+          <w:iCs/>
+          <w:color w:val="000000"/>
+        </w:rPr>
+      </w:pPr>
+      <w:r>
+        <w:rPr>
+          <w:rFonts w:ascii="Calibri" w:hAnsi="Calibri" w:cs="Calibri"/>
+          <w:i/>
+          <w:iCs/>
+          <w:color w:val="000000"/>
+        </w:rPr>
+        <w:t>Business Logic: The function displays a list of ingredients required for the recipe, including their quantities and units of measurement.</w:t>
+      </w:r>
+    </w:p>
+    <w:p>
+      <w:pPr>
+        <w:pStyle w:val="NormalWeb"/>
+        <w:numPr>
+          <w:ilvl w:val="1"/>
+          <w:numId w:val="72"/>
+        </w:numPr>
+        <w:spacing w:before="0" w:beforeAutospacing="0" w:after="160" w:afterAutospacing="0"/>
+        <w:textAlignment w:val="baseline"/>
+        <w:rPr>
+          <w:rFonts w:ascii="Courier New" w:hAnsi="Courier New" w:cs="Courier New"/>
+          <w:i/>
+          <w:iCs/>
+          <w:color w:val="000000"/>
+        </w:rPr>
+      </w:pPr>
+      <w:r>
+        <w:rPr>
+          <w:rFonts w:ascii="Calibri" w:hAnsi="Calibri" w:cs="Calibri"/>
+          <w:i/>
+          <w:iCs/>
+          <w:color w:val="000000"/>
+        </w:rPr>
+        <w:t>Functionalities:</w:t>
+      </w:r>
+    </w:p>
+    <w:p>
+      <w:pPr>
+        <w:pStyle w:val="NormalWeb"/>
+        <w:numPr>
+          <w:ilvl w:val="2"/>
+          <w:numId w:val="72"/>
+        </w:numPr>
+        <w:spacing w:before="0" w:beforeAutospacing="0" w:after="160" w:afterAutospacing="0"/>
+        <w:textAlignment w:val="baseline"/>
+        <w:rPr>
+          <w:rFonts w:ascii="Arial" w:hAnsi="Arial" w:cs="Arial"/>
+          <w:i/>
+          <w:iCs/>
+          <w:color w:val="000000"/>
+        </w:rPr>
+      </w:pPr>
+      <w:r>
+        <w:rPr>
+          <w:rFonts w:ascii="Calibri" w:hAnsi="Calibri" w:cs="Calibri"/>
+          <w:i/>
+          <w:iCs/>
+          <w:color w:val="000000"/>
+        </w:rPr>
+        <w:t>Display Instructions: The function presents step-by-step instructions on how to prepare the recipe, ensuring clarity and ease of comprehension.</w:t>
+      </w:r>
+    </w:p>
+    <w:p>
+      <w:pPr>
+        <w:pStyle w:val="NormalWeb"/>
+        <w:numPr>
+          <w:ilvl w:val="2"/>
+          <w:numId w:val="72"/>
+        </w:numPr>
+        <w:spacing w:before="0" w:beforeAutospacing="0" w:after="160" w:afterAutospacing="0"/>
+        <w:textAlignment w:val="baseline"/>
+        <w:rPr>
+          <w:rFonts w:ascii="Arial" w:hAnsi="Arial" w:cs="Arial"/>
+          <w:i/>
+          <w:iCs/>
+          <w:color w:val="000000"/>
+        </w:rPr>
+      </w:pPr>
+      <w:r>
+        <w:rPr>
+          <w:rFonts w:ascii="Calibri" w:hAnsi="Calibri" w:cs="Calibri"/>
+          <w:i/>
+          <w:iCs/>
+          <w:color w:val="000000"/>
+        </w:rPr>
+        <w:t>Nutritional Information: If available, the function displays nutritional information related to the recipe, such as calorie count, macronutrient composition, and allergen warnings.</w:t>
+      </w:r>
+    </w:p>
+    <w:p>
+      <w:pPr>
+        <w:pStyle w:val="NormalWeb"/>
+        <w:numPr>
+          <w:ilvl w:val="2"/>
+          <w:numId w:val="72"/>
+        </w:numPr>
+        <w:spacing w:before="0" w:beforeAutospacing="0" w:after="160" w:afterAutospacing="0"/>
+        <w:textAlignment w:val="baseline"/>
+        <w:rPr>
+          <w:rFonts w:ascii="Arial" w:hAnsi="Arial" w:cs="Arial"/>
+          <w:i/>
+          <w:iCs/>
+          <w:color w:val="000000"/>
+        </w:rPr>
+      </w:pPr>
+      <w:r>
+        <w:rPr>
+          <w:rFonts w:ascii="Calibri" w:hAnsi="Calibri" w:cs="Calibri"/>
+          <w:i/>
+          <w:iCs/>
+          <w:color w:val="000000"/>
+        </w:rPr>
+        <w:t>Images: If provided, the function includes images or visual representations of the recipe to help users visualise the final dish.</w:t>
+      </w:r>
+    </w:p>
+    <w:p>
+      <w:pPr>
+        <w:pStyle w:val="NormalWeb"/>
+        <w:numPr>
+          <w:ilvl w:val="2"/>
+          <w:numId w:val="72"/>
+        </w:numPr>
+        <w:spacing w:before="0" w:beforeAutospacing="0" w:after="160" w:afterAutospacing="0"/>
+        <w:textAlignment w:val="baseline"/>
+        <w:rPr>
+          <w:rFonts w:ascii="Arial" w:hAnsi="Arial" w:cs="Arial"/>
+          <w:i/>
+          <w:iCs/>
+          <w:color w:val="000000"/>
+        </w:rPr>
+      </w:pPr>
+      <w:r>
+        <w:rPr>
+          <w:rFonts w:ascii="Calibri" w:hAnsi="Calibri" w:cs="Calibri"/>
+          <w:i/>
+          <w:iCs/>
+          <w:color w:val="000000"/>
+        </w:rPr>
+        <w:t>Ratings and Reviews: Users can view ratings and reviews provided by other users, offering social validation and feedback on the recipe's quality and taste.</w:t>
+      </w:r>
+    </w:p>
+    <w:p>
+      <w:pPr>
+        <w:pStyle w:val="NormalWeb"/>
+        <w:numPr>
+          <w:ilvl w:val="2"/>
+          <w:numId w:val="72"/>
+        </w:numPr>
+        <w:spacing w:before="0" w:beforeAutospacing="0" w:after="160" w:afterAutospacing="0"/>
+        <w:textAlignment w:val="baseline"/>
+        <w:rPr>
+          <w:rFonts w:ascii="Arial" w:hAnsi="Arial" w:cs="Arial"/>
+          <w:i/>
+          <w:iCs/>
+          <w:color w:val="000000"/>
+        </w:rPr>
+      </w:pPr>
+      <w:r>
+        <w:rPr>
+          <w:rFonts w:ascii="Calibri" w:hAnsi="Calibri" w:cs="Calibri"/>
+          <w:i/>
+          <w:iCs/>
+          <w:color w:val="000000"/>
+        </w:rPr>
+        <w:t>Print or Save: Users have the option to print the recipe details or save them for later reference, enabling convenient offline access.</w:t>
+      </w:r>
+    </w:p>
+    <w:p>
+      <w:pPr>
+        <w:pStyle w:val="NormalWeb"/>
+        <w:numPr>
+          <w:ilvl w:val="2"/>
+          <w:numId w:val="72"/>
+        </w:numPr>
+        <w:spacing w:before="0" w:beforeAutospacing="0" w:after="160" w:afterAutospacing="0"/>
+        <w:textAlignment w:val="baseline"/>
+        <w:rPr>
+          <w:rFonts w:ascii="Arial" w:hAnsi="Arial" w:cs="Arial"/>
+          <w:i/>
+          <w:iCs/>
+          <w:color w:val="000000"/>
+        </w:rPr>
+      </w:pPr>
+      <w:r>
+        <w:rPr>
+          <w:rFonts w:ascii="Calibri" w:hAnsi="Calibri" w:cs="Calibri"/>
+          <w:i/>
+          <w:iCs/>
+          <w:color w:val="000000"/>
+        </w:rPr>
+        <w:t>Related Recipes: The system may suggest related or similar recipes to enhance the user's cooking experience and provide additional ideas.</w:t>
+      </w:r>
+    </w:p>
+    <w:p>
+      <w:pPr>
+        <w:pStyle w:val="NormalWeb"/>
+        <w:numPr>
+          <w:ilvl w:val="2"/>
+          <w:numId w:val="72"/>
+        </w:numPr>
+        <w:spacing w:before="0" w:beforeAutospacing="0" w:after="160" w:afterAutospacing="0"/>
+        <w:textAlignment w:val="baseline"/>
+        <w:rPr>
+          <w:rFonts w:ascii="Arial" w:hAnsi="Arial" w:cs="Arial"/>
+          <w:i/>
+          <w:iCs/>
+          <w:color w:val="000000"/>
+        </w:rPr>
+      </w:pPr>
+      <w:r>
+        <w:rPr>
+          <w:rFonts w:ascii="Calibri" w:hAnsi="Calibri" w:cs="Calibri"/>
+          <w:i/>
+          <w:iCs/>
+          <w:color w:val="000000"/>
+        </w:rPr>
+        <w:lastRenderedPageBreak/>
+        <w:t>Handling Abnormal Cases: If the recipe data is missing or incomplete, the system displays an appropriate error message to inform the user.</w:t>
+      </w:r>
+    </w:p>
+    <w:p>
+      <w:pPr>
+        <w:pStyle w:val="NormalWeb"/>
+        <w:numPr>
+          <w:ilvl w:val="2"/>
+          <w:numId w:val="72"/>
+        </w:numPr>
+        <w:spacing w:before="0" w:beforeAutospacing="0" w:after="160" w:afterAutospacing="0"/>
+        <w:textAlignment w:val="baseline"/>
+        <w:rPr>
+          <w:rFonts w:ascii="Arial" w:hAnsi="Arial" w:cs="Arial"/>
+          <w:i/>
+          <w:iCs/>
+          <w:color w:val="000000"/>
+        </w:rPr>
+      </w:pPr>
+      <w:r>
+        <w:rPr>
+          <w:rFonts w:ascii="Calibri" w:hAnsi="Calibri" w:cs="Calibri"/>
+          <w:i/>
+          <w:iCs/>
+          <w:color w:val="000000"/>
+        </w:rPr>
+        <w:t>Security: Access to view recipe details is restricted to authorised users to maintain privacy and prevent unauthorised access.</w:t>
+      </w:r>
+    </w:p>
+    <w:p>
+      <w:pPr>
+        <w:rPr>
+          <w:lang w:val="en-US"/>
+        </w:rPr>
+      </w:pPr>
+    </w:p>
+    <w:p>
+      <w:pPr>
+        <w:pStyle w:val="Heading2"/>
+      </w:pPr>
+      <w:r>
         <w:t>4. Authentication </w:t>
       </w:r>
     </w:p>
@@ -10654,7 +11369,6 @@
           <w:sz w:val="22"/>
           <w:szCs w:val="22"/>
         </w:rPr>
-        <w:lastRenderedPageBreak/>
         <w:t>Interface: The user will input their username and a password into the appropriate fields on the sign-up screen. When the user clicks the "Create Account" button, this function will be called to process the input. After that, it require verification by email address.</w:t>
       </w:r>
     </w:p>
@@ -10850,6 +11564,7 @@
           <w:szCs w:val="22"/>
           <w:lang w:val="en-GB"/>
         </w:rPr>
+        <w:lastRenderedPageBreak/>
         <w:drawing>
           <wp:inline distT="0" distB="0" distL="0" distR="0" wp14:anchorId="0F9504E1" wp14:editId="2062BFC2">
             <wp:extent cx="5276850" cy="2743200"/>
@@ -11137,7 +11852,6 @@
           <w:sz w:val="22"/>
           <w:szCs w:val="22"/>
         </w:rPr>
-        <w:lastRenderedPageBreak/>
         <w:t>Password Complexity Validation: The user's password will be validated to ensure that it meets the app's complexity requirements (e.g., minimum length, special character requirements).</w:t>
       </w:r>
     </w:p>
@@ -11378,6 +12092,7 @@
           <w:sz w:val="22"/>
           <w:szCs w:val="22"/>
         </w:rPr>
+        <w:lastRenderedPageBreak/>
         <w:t>Invalid username: If the username does not meet the app's complexity requirements, the function will return an error message and prompt the user to try again.</w:t>
       </w:r>
     </w:p>
@@ -11736,7 +12451,6 @@
           <w:sz w:val="22"/>
           <w:szCs w:val="22"/>
         </w:rPr>
-        <w:lastRenderedPageBreak/>
         <w:t>Interface: The user will be prompted to enter their username and password on the login page of the Recipe Organizer app. If the user's credentials are correct, they will be granted access to their account.</w:t>
       </w:r>
     </w:p>
@@ -11902,6 +12616,7 @@
           <w:szCs w:val="22"/>
           <w:lang w:val="en-GB"/>
         </w:rPr>
+        <w:lastRenderedPageBreak/>
         <w:drawing>
           <wp:inline distT="0" distB="0" distL="0" distR="0" wp14:anchorId="62E8F1A5" wp14:editId="3B2F4EDC">
             <wp:extent cx="5276850" cy="2743200"/>
@@ -12306,7 +13021,6 @@
           <w:sz w:val="22"/>
           <w:szCs w:val="22"/>
         </w:rPr>
-        <w:lastRenderedPageBreak/>
         <w:t>Normal Case: The user will be able to log in with their correct username and password, and will be granted access to their account.</w:t>
       </w:r>
     </w:p>
@@ -12801,6 +13515,155 @@
     </w:lvl>
   </w:abstractNum>
   <w:abstractNum w:abstractNumId="2" w15:restartNumberingAfterBreak="0">
+    <w:nsid w:val="0D3C5A33"/>
+    <w:multiLevelType w:val="multilevel"/>
+    <w:tmpl w:val="4F980FDE"/>
+    <w:lvl w:ilvl="0">
+      <w:start w:val="1"/>
+      <w:numFmt w:val="bullet"/>
+      <w:lvlText w:val=""/>
+      <w:lvlJc w:val="left"/>
+      <w:pPr>
+        <w:tabs>
+          <w:tab w:val="num" w:pos="720"/>
+        </w:tabs>
+        <w:ind w:left="720" w:hanging="360"/>
+      </w:pPr>
+      <w:rPr>
+        <w:rFonts w:ascii="Symbol" w:hAnsi="Symbol" w:hint="default"/>
+        <w:sz w:val="20"/>
+      </w:rPr>
+    </w:lvl>
+    <w:lvl w:ilvl="1">
+      <w:start w:val="1"/>
+      <w:numFmt w:val="bullet"/>
+      <w:lvlText w:val="o"/>
+      <w:lvlJc w:val="left"/>
+      <w:pPr>
+        <w:tabs>
+          <w:tab w:val="num" w:pos="1440"/>
+        </w:tabs>
+        <w:ind w:left="1440" w:hanging="360"/>
+      </w:pPr>
+      <w:rPr>
+        <w:rFonts w:ascii="Courier New" w:hAnsi="Courier New" w:hint="default"/>
+        <w:sz w:val="20"/>
+      </w:rPr>
+    </w:lvl>
+    <w:lvl w:ilvl="2">
+      <w:start w:val="1"/>
+      <w:numFmt w:val="bullet"/>
+      <w:lvlText w:val=""/>
+      <w:lvlJc w:val="left"/>
+      <w:pPr>
+        <w:tabs>
+          <w:tab w:val="num" w:pos="2160"/>
+        </w:tabs>
+        <w:ind w:left="2160" w:hanging="360"/>
+      </w:pPr>
+      <w:rPr>
+        <w:rFonts w:ascii="Wingdings" w:hAnsi="Wingdings" w:hint="default"/>
+        <w:sz w:val="20"/>
+      </w:rPr>
+    </w:lvl>
+    <w:lvl w:ilvl="3" w:tentative="1">
+      <w:start w:val="1"/>
+      <w:numFmt w:val="bullet"/>
+      <w:lvlText w:val=""/>
+      <w:lvlJc w:val="left"/>
+      <w:pPr>
+        <w:tabs>
+          <w:tab w:val="num" w:pos="2880"/>
+        </w:tabs>
+        <w:ind w:left="2880" w:hanging="360"/>
+      </w:pPr>
+      <w:rPr>
+        <w:rFonts w:ascii="Wingdings" w:hAnsi="Wingdings" w:hint="default"/>
+        <w:sz w:val="20"/>
+      </w:rPr>
+    </w:lvl>
+    <w:lvl w:ilvl="4" w:tentative="1">
+      <w:start w:val="1"/>
+      <w:numFmt w:val="bullet"/>
+      <w:lvlText w:val=""/>
+      <w:lvlJc w:val="left"/>
+      <w:pPr>
+        <w:tabs>
+          <w:tab w:val="num" w:pos="3600"/>
+        </w:tabs>
+        <w:ind w:left="3600" w:hanging="360"/>
+      </w:pPr>
+      <w:rPr>
+        <w:rFonts w:ascii="Wingdings" w:hAnsi="Wingdings" w:hint="default"/>
+        <w:sz w:val="20"/>
+      </w:rPr>
+    </w:lvl>
+    <w:lvl w:ilvl="5" w:tentative="1">
+      <w:start w:val="1"/>
+      <w:numFmt w:val="bullet"/>
+      <w:lvlText w:val=""/>
+      <w:lvlJc w:val="left"/>
+      <w:pPr>
+        <w:tabs>
+          <w:tab w:val="num" w:pos="4320"/>
+        </w:tabs>
+        <w:ind w:left="4320" w:hanging="360"/>
+      </w:pPr>
+      <w:rPr>
+        <w:rFonts w:ascii="Wingdings" w:hAnsi="Wingdings" w:hint="default"/>
+        <w:sz w:val="20"/>
+      </w:rPr>
+    </w:lvl>
+    <w:lvl w:ilvl="6" w:tentative="1">
+      <w:start w:val="1"/>
+      <w:numFmt w:val="bullet"/>
+      <w:lvlText w:val=""/>
+      <w:lvlJc w:val="left"/>
+      <w:pPr>
+        <w:tabs>
+          <w:tab w:val="num" w:pos="5040"/>
+        </w:tabs>
+        <w:ind w:left="5040" w:hanging="360"/>
+      </w:pPr>
+      <w:rPr>
+        <w:rFonts w:ascii="Wingdings" w:hAnsi="Wingdings" w:hint="default"/>
+        <w:sz w:val="20"/>
+      </w:rPr>
+    </w:lvl>
+    <w:lvl w:ilvl="7" w:tentative="1">
+      <w:start w:val="1"/>
+      <w:numFmt w:val="bullet"/>
+      <w:lvlText w:val=""/>
+      <w:lvlJc w:val="left"/>
+      <w:pPr>
+        <w:tabs>
+          <w:tab w:val="num" w:pos="5760"/>
+        </w:tabs>
+        <w:ind w:left="5760" w:hanging="360"/>
+      </w:pPr>
+      <w:rPr>
+        <w:rFonts w:ascii="Wingdings" w:hAnsi="Wingdings" w:hint="default"/>
+        <w:sz w:val="20"/>
+      </w:rPr>
+    </w:lvl>
+    <w:lvl w:ilvl="8" w:tentative="1">
+      <w:start w:val="1"/>
+      <w:numFmt w:val="bullet"/>
+      <w:lvlText w:val=""/>
+      <w:lvlJc w:val="left"/>
+      <w:pPr>
+        <w:tabs>
+          <w:tab w:val="num" w:pos="6480"/>
+        </w:tabs>
+        <w:ind w:left="6480" w:hanging="360"/>
+      </w:pPr>
+      <w:rPr>
+        <w:rFonts w:ascii="Wingdings" w:hAnsi="Wingdings" w:hint="default"/>
+        <w:sz w:val="20"/>
+      </w:rPr>
+    </w:lvl>
+  </w:abstractNum>
+  <w:abstractNum w:abstractNumId="3" w15:restartNumberingAfterBreak="0">
     <w:nsid w:val="0EC252EE"/>
     <w:multiLevelType w:val="hybridMultilevel"/>
     <w:tmpl w:val="6B4A85F0"/>
@@ -12913,7 +13776,7 @@
       </w:rPr>
     </w:lvl>
   </w:abstractNum>
-  <w:abstractNum w:abstractNumId="3" w15:restartNumberingAfterBreak="0">
+  <w:abstractNum w:abstractNumId="4" w15:restartNumberingAfterBreak="0">
     <w:nsid w:val="11DF5E5C"/>
     <w:multiLevelType w:val="multilevel"/>
     <w:tmpl w:val="8B06FD0C"/>
@@ -13062,7 +13925,7 @@
       </w:rPr>
     </w:lvl>
   </w:abstractNum>
-  <w:abstractNum w:abstractNumId="4" w15:restartNumberingAfterBreak="0">
+  <w:abstractNum w:abstractNumId="5" w15:restartNumberingAfterBreak="0">
     <w:nsid w:val="18082198"/>
     <w:multiLevelType w:val="hybridMultilevel"/>
     <w:tmpl w:val="1ABAA438"/>
@@ -13148,7 +14011,7 @@
       </w:pPr>
     </w:lvl>
   </w:abstractNum>
-  <w:abstractNum w:abstractNumId="5" w15:restartNumberingAfterBreak="0">
+  <w:abstractNum w:abstractNumId="6" w15:restartNumberingAfterBreak="0">
     <w:nsid w:val="1D8B1ECB"/>
     <w:multiLevelType w:val="multilevel"/>
     <w:tmpl w:val="13B426A4"/>
@@ -13297,7 +14160,7 @@
       </w:rPr>
     </w:lvl>
   </w:abstractNum>
-  <w:abstractNum w:abstractNumId="6" w15:restartNumberingAfterBreak="0">
+  <w:abstractNum w:abstractNumId="7" w15:restartNumberingAfterBreak="0">
     <w:nsid w:val="1EB96998"/>
     <w:multiLevelType w:val="multilevel"/>
     <w:tmpl w:val="55D4043C"/>
@@ -13446,7 +14309,7 @@
       </w:rPr>
     </w:lvl>
   </w:abstractNum>
-  <w:abstractNum w:abstractNumId="7" w15:restartNumberingAfterBreak="0">
+  <w:abstractNum w:abstractNumId="8" w15:restartNumberingAfterBreak="0">
     <w:nsid w:val="25451458"/>
     <w:multiLevelType w:val="multilevel"/>
     <w:tmpl w:val="5A88A080"/>
@@ -13595,7 +14458,7 @@
       </w:rPr>
     </w:lvl>
   </w:abstractNum>
-  <w:abstractNum w:abstractNumId="8" w15:restartNumberingAfterBreak="0">
+  <w:abstractNum w:abstractNumId="9" w15:restartNumberingAfterBreak="0">
     <w:nsid w:val="28A575C5"/>
     <w:multiLevelType w:val="hybridMultilevel"/>
     <w:tmpl w:val="A252CBD8"/>
@@ -13708,7 +14571,7 @@
       </w:rPr>
     </w:lvl>
   </w:abstractNum>
-  <w:abstractNum w:abstractNumId="9" w15:restartNumberingAfterBreak="0">
+  <w:abstractNum w:abstractNumId="10" w15:restartNumberingAfterBreak="0">
     <w:nsid w:val="315241B5"/>
     <w:multiLevelType w:val="multilevel"/>
     <w:tmpl w:val="1EFE5B7E"/>
@@ -13857,7 +14720,7 @@
       </w:rPr>
     </w:lvl>
   </w:abstractNum>
-  <w:abstractNum w:abstractNumId="10" w15:restartNumberingAfterBreak="0">
+  <w:abstractNum w:abstractNumId="11" w15:restartNumberingAfterBreak="0">
     <w:nsid w:val="33422EA8"/>
     <w:multiLevelType w:val="hybridMultilevel"/>
     <w:tmpl w:val="1BB8E0E0"/>
@@ -13970,7 +14833,7 @@
       </w:rPr>
     </w:lvl>
   </w:abstractNum>
-  <w:abstractNum w:abstractNumId="11" w15:restartNumberingAfterBreak="0">
+  <w:abstractNum w:abstractNumId="12" w15:restartNumberingAfterBreak="0">
     <w:nsid w:val="3A562718"/>
     <w:multiLevelType w:val="hybridMultilevel"/>
     <w:tmpl w:val="7DFE045C"/>
@@ -14059,7 +14922,7 @@
       </w:pPr>
     </w:lvl>
   </w:abstractNum>
-  <w:abstractNum w:abstractNumId="12" w15:restartNumberingAfterBreak="0">
+  <w:abstractNum w:abstractNumId="13" w15:restartNumberingAfterBreak="0">
     <w:nsid w:val="3E521C4D"/>
     <w:multiLevelType w:val="hybridMultilevel"/>
     <w:tmpl w:val="FD5402D8"/>
@@ -14172,7 +15035,7 @@
       </w:rPr>
     </w:lvl>
   </w:abstractNum>
-  <w:abstractNum w:abstractNumId="13" w15:restartNumberingAfterBreak="0">
+  <w:abstractNum w:abstractNumId="14" w15:restartNumberingAfterBreak="0">
     <w:nsid w:val="3FB119D6"/>
     <w:multiLevelType w:val="multilevel"/>
     <w:tmpl w:val="9E3AB012"/>
@@ -14321,7 +15184,7 @@
       </w:rPr>
     </w:lvl>
   </w:abstractNum>
-  <w:abstractNum w:abstractNumId="14" w15:restartNumberingAfterBreak="0">
+  <w:abstractNum w:abstractNumId="15" w15:restartNumberingAfterBreak="0">
     <w:nsid w:val="40B516BB"/>
     <w:multiLevelType w:val="hybridMultilevel"/>
     <w:tmpl w:val="65CCAF02"/>
@@ -14434,7 +15297,7 @@
       </w:rPr>
     </w:lvl>
   </w:abstractNum>
-  <w:abstractNum w:abstractNumId="15" w15:restartNumberingAfterBreak="0">
+  <w:abstractNum w:abstractNumId="16" w15:restartNumberingAfterBreak="0">
     <w:nsid w:val="4EA436F1"/>
     <w:multiLevelType w:val="hybridMultilevel"/>
     <w:tmpl w:val="12AA610A"/>
@@ -14548,7 +15411,7 @@
       </w:pPr>
     </w:lvl>
   </w:abstractNum>
-  <w:abstractNum w:abstractNumId="16" w15:restartNumberingAfterBreak="0">
+  <w:abstractNum w:abstractNumId="17" w15:restartNumberingAfterBreak="0">
     <w:nsid w:val="4FB065CA"/>
     <w:multiLevelType w:val="hybridMultilevel"/>
     <w:tmpl w:val="60A2A07A"/>
@@ -14637,7 +15500,156 @@
       </w:pPr>
     </w:lvl>
   </w:abstractNum>
-  <w:abstractNum w:abstractNumId="17" w15:restartNumberingAfterBreak="0">
+  <w:abstractNum w:abstractNumId="18" w15:restartNumberingAfterBreak="0">
+    <w:nsid w:val="52890B22"/>
+    <w:multiLevelType w:val="multilevel"/>
+    <w:tmpl w:val="7D3AB6F2"/>
+    <w:lvl w:ilvl="0">
+      <w:start w:val="1"/>
+      <w:numFmt w:val="bullet"/>
+      <w:lvlText w:val=""/>
+      <w:lvlJc w:val="left"/>
+      <w:pPr>
+        <w:tabs>
+          <w:tab w:val="num" w:pos="720"/>
+        </w:tabs>
+        <w:ind w:left="720" w:hanging="360"/>
+      </w:pPr>
+      <w:rPr>
+        <w:rFonts w:ascii="Symbol" w:hAnsi="Symbol" w:hint="default"/>
+        <w:sz w:val="20"/>
+      </w:rPr>
+    </w:lvl>
+    <w:lvl w:ilvl="1">
+      <w:start w:val="1"/>
+      <w:numFmt w:val="bullet"/>
+      <w:lvlText w:val="o"/>
+      <w:lvlJc w:val="left"/>
+      <w:pPr>
+        <w:tabs>
+          <w:tab w:val="num" w:pos="1440"/>
+        </w:tabs>
+        <w:ind w:left="1440" w:hanging="360"/>
+      </w:pPr>
+      <w:rPr>
+        <w:rFonts w:ascii="Courier New" w:hAnsi="Courier New" w:hint="default"/>
+        <w:sz w:val="20"/>
+      </w:rPr>
+    </w:lvl>
+    <w:lvl w:ilvl="2" w:tentative="1">
+      <w:start w:val="1"/>
+      <w:numFmt w:val="bullet"/>
+      <w:lvlText w:val=""/>
+      <w:lvlJc w:val="left"/>
+      <w:pPr>
+        <w:tabs>
+          <w:tab w:val="num" w:pos="2160"/>
+        </w:tabs>
+        <w:ind w:left="2160" w:hanging="360"/>
+      </w:pPr>
+      <w:rPr>
+        <w:rFonts w:ascii="Wingdings" w:hAnsi="Wingdings" w:hint="default"/>
+        <w:sz w:val="20"/>
+      </w:rPr>
+    </w:lvl>
+    <w:lvl w:ilvl="3" w:tentative="1">
+      <w:start w:val="1"/>
+      <w:numFmt w:val="bullet"/>
+      <w:lvlText w:val=""/>
+      <w:lvlJc w:val="left"/>
+      <w:pPr>
+        <w:tabs>
+          <w:tab w:val="num" w:pos="2880"/>
+        </w:tabs>
+        <w:ind w:left="2880" w:hanging="360"/>
+      </w:pPr>
+      <w:rPr>
+        <w:rFonts w:ascii="Wingdings" w:hAnsi="Wingdings" w:hint="default"/>
+        <w:sz w:val="20"/>
+      </w:rPr>
+    </w:lvl>
+    <w:lvl w:ilvl="4" w:tentative="1">
+      <w:start w:val="1"/>
+      <w:numFmt w:val="bullet"/>
+      <w:lvlText w:val=""/>
+      <w:lvlJc w:val="left"/>
+      <w:pPr>
+        <w:tabs>
+          <w:tab w:val="num" w:pos="3600"/>
+        </w:tabs>
+        <w:ind w:left="3600" w:hanging="360"/>
+      </w:pPr>
+      <w:rPr>
+        <w:rFonts w:ascii="Wingdings" w:hAnsi="Wingdings" w:hint="default"/>
+        <w:sz w:val="20"/>
+      </w:rPr>
+    </w:lvl>
+    <w:lvl w:ilvl="5" w:tentative="1">
+      <w:start w:val="1"/>
+      <w:numFmt w:val="bullet"/>
+      <w:lvlText w:val=""/>
+      <w:lvlJc w:val="left"/>
+      <w:pPr>
+        <w:tabs>
+          <w:tab w:val="num" w:pos="4320"/>
+        </w:tabs>
+        <w:ind w:left="4320" w:hanging="360"/>
+      </w:pPr>
+      <w:rPr>
+        <w:rFonts w:ascii="Wingdings" w:hAnsi="Wingdings" w:hint="default"/>
+        <w:sz w:val="20"/>
+      </w:rPr>
+    </w:lvl>
+    <w:lvl w:ilvl="6" w:tentative="1">
+      <w:start w:val="1"/>
+      <w:numFmt w:val="bullet"/>
+      <w:lvlText w:val=""/>
+      <w:lvlJc w:val="left"/>
+      <w:pPr>
+        <w:tabs>
+          <w:tab w:val="num" w:pos="5040"/>
+        </w:tabs>
+        <w:ind w:left="5040" w:hanging="360"/>
+      </w:pPr>
+      <w:rPr>
+        <w:rFonts w:ascii="Wingdings" w:hAnsi="Wingdings" w:hint="default"/>
+        <w:sz w:val="20"/>
+      </w:rPr>
+    </w:lvl>
+    <w:lvl w:ilvl="7" w:tentative="1">
+      <w:start w:val="1"/>
+      <w:numFmt w:val="bullet"/>
+      <w:lvlText w:val=""/>
+      <w:lvlJc w:val="left"/>
+      <w:pPr>
+        <w:tabs>
+          <w:tab w:val="num" w:pos="5760"/>
+        </w:tabs>
+        <w:ind w:left="5760" w:hanging="360"/>
+      </w:pPr>
+      <w:rPr>
+        <w:rFonts w:ascii="Wingdings" w:hAnsi="Wingdings" w:hint="default"/>
+        <w:sz w:val="20"/>
+      </w:rPr>
+    </w:lvl>
+    <w:lvl w:ilvl="8" w:tentative="1">
+      <w:start w:val="1"/>
+      <w:numFmt w:val="bullet"/>
+      <w:lvlText w:val=""/>
+      <w:lvlJc w:val="left"/>
+      <w:pPr>
+        <w:tabs>
+          <w:tab w:val="num" w:pos="6480"/>
+        </w:tabs>
+        <w:ind w:left="6480" w:hanging="360"/>
+      </w:pPr>
+      <w:rPr>
+        <w:rFonts w:ascii="Wingdings" w:hAnsi="Wingdings" w:hint="default"/>
+        <w:sz w:val="20"/>
+      </w:rPr>
+    </w:lvl>
+  </w:abstractNum>
+  <w:abstractNum w:abstractNumId="19" w15:restartNumberingAfterBreak="0">
     <w:nsid w:val="53570462"/>
     <w:multiLevelType w:val="multilevel"/>
     <w:tmpl w:val="A11AF10A"/>
@@ -14786,7 +15798,156 @@
       </w:rPr>
     </w:lvl>
   </w:abstractNum>
-  <w:abstractNum w:abstractNumId="18" w15:restartNumberingAfterBreak="0">
+  <w:abstractNum w:abstractNumId="20" w15:restartNumberingAfterBreak="0">
+    <w:nsid w:val="589109A8"/>
+    <w:multiLevelType w:val="multilevel"/>
+    <w:tmpl w:val="48229B8C"/>
+    <w:lvl w:ilvl="0">
+      <w:start w:val="1"/>
+      <w:numFmt w:val="bullet"/>
+      <w:lvlText w:val=""/>
+      <w:lvlJc w:val="left"/>
+      <w:pPr>
+        <w:tabs>
+          <w:tab w:val="num" w:pos="720"/>
+        </w:tabs>
+        <w:ind w:left="720" w:hanging="360"/>
+      </w:pPr>
+      <w:rPr>
+        <w:rFonts w:ascii="Symbol" w:hAnsi="Symbol" w:hint="default"/>
+        <w:sz w:val="20"/>
+      </w:rPr>
+    </w:lvl>
+    <w:lvl w:ilvl="1" w:tentative="1">
+      <w:start w:val="1"/>
+      <w:numFmt w:val="bullet"/>
+      <w:lvlText w:val="o"/>
+      <w:lvlJc w:val="left"/>
+      <w:pPr>
+        <w:tabs>
+          <w:tab w:val="num" w:pos="1440"/>
+        </w:tabs>
+        <w:ind w:left="1440" w:hanging="360"/>
+      </w:pPr>
+      <w:rPr>
+        <w:rFonts w:ascii="Courier New" w:hAnsi="Courier New" w:hint="default"/>
+        <w:sz w:val="20"/>
+      </w:rPr>
+    </w:lvl>
+    <w:lvl w:ilvl="2" w:tentative="1">
+      <w:start w:val="1"/>
+      <w:numFmt w:val="bullet"/>
+      <w:lvlText w:val=""/>
+      <w:lvlJc w:val="left"/>
+      <w:pPr>
+        <w:tabs>
+          <w:tab w:val="num" w:pos="2160"/>
+        </w:tabs>
+        <w:ind w:left="2160" w:hanging="360"/>
+      </w:pPr>
+      <w:rPr>
+        <w:rFonts w:ascii="Wingdings" w:hAnsi="Wingdings" w:hint="default"/>
+        <w:sz w:val="20"/>
+      </w:rPr>
+    </w:lvl>
+    <w:lvl w:ilvl="3" w:tentative="1">
+      <w:start w:val="1"/>
+      <w:numFmt w:val="bullet"/>
+      <w:lvlText w:val=""/>
+      <w:lvlJc w:val="left"/>
+      <w:pPr>
+        <w:tabs>
+          <w:tab w:val="num" w:pos="2880"/>
+        </w:tabs>
+        <w:ind w:left="2880" w:hanging="360"/>
+      </w:pPr>
+      <w:rPr>
+        <w:rFonts w:ascii="Wingdings" w:hAnsi="Wingdings" w:hint="default"/>
+        <w:sz w:val="20"/>
+      </w:rPr>
+    </w:lvl>
+    <w:lvl w:ilvl="4" w:tentative="1">
+      <w:start w:val="1"/>
+      <w:numFmt w:val="bullet"/>
+      <w:lvlText w:val=""/>
+      <w:lvlJc w:val="left"/>
+      <w:pPr>
+        <w:tabs>
+          <w:tab w:val="num" w:pos="3600"/>
+        </w:tabs>
+        <w:ind w:left="3600" w:hanging="360"/>
+      </w:pPr>
+      <w:rPr>
+        <w:rFonts w:ascii="Wingdings" w:hAnsi="Wingdings" w:hint="default"/>
+        <w:sz w:val="20"/>
+      </w:rPr>
+    </w:lvl>
+    <w:lvl w:ilvl="5" w:tentative="1">
+      <w:start w:val="1"/>
+      <w:numFmt w:val="bullet"/>
+      <w:lvlText w:val=""/>
+      <w:lvlJc w:val="left"/>
+      <w:pPr>
+        <w:tabs>
+          <w:tab w:val="num" w:pos="4320"/>
+        </w:tabs>
+        <w:ind w:left="4320" w:hanging="360"/>
+      </w:pPr>
+      <w:rPr>
+        <w:rFonts w:ascii="Wingdings" w:hAnsi="Wingdings" w:hint="default"/>
+        <w:sz w:val="20"/>
+      </w:rPr>
+    </w:lvl>
+    <w:lvl w:ilvl="6" w:tentative="1">
+      <w:start w:val="1"/>
+      <w:numFmt w:val="bullet"/>
+      <w:lvlText w:val=""/>
+      <w:lvlJc w:val="left"/>
+      <w:pPr>
+        <w:tabs>
+          <w:tab w:val="num" w:pos="5040"/>
+        </w:tabs>
+        <w:ind w:left="5040" w:hanging="360"/>
+      </w:pPr>
+      <w:rPr>
+        <w:rFonts w:ascii="Wingdings" w:hAnsi="Wingdings" w:hint="default"/>
+        <w:sz w:val="20"/>
+      </w:rPr>
+    </w:lvl>
+    <w:lvl w:ilvl="7" w:tentative="1">
+      <w:start w:val="1"/>
+      <w:numFmt w:val="bullet"/>
+      <w:lvlText w:val=""/>
+      <w:lvlJc w:val="left"/>
+      <w:pPr>
+        <w:tabs>
+          <w:tab w:val="num" w:pos="5760"/>
+        </w:tabs>
+        <w:ind w:left="5760" w:hanging="360"/>
+      </w:pPr>
+      <w:rPr>
+        <w:rFonts w:ascii="Wingdings" w:hAnsi="Wingdings" w:hint="default"/>
+        <w:sz w:val="20"/>
+      </w:rPr>
+    </w:lvl>
+    <w:lvl w:ilvl="8" w:tentative="1">
+      <w:start w:val="1"/>
+      <w:numFmt w:val="bullet"/>
+      <w:lvlText w:val=""/>
+      <w:lvlJc w:val="left"/>
+      <w:pPr>
+        <w:tabs>
+          <w:tab w:val="num" w:pos="6480"/>
+        </w:tabs>
+        <w:ind w:left="6480" w:hanging="360"/>
+      </w:pPr>
+      <w:rPr>
+        <w:rFonts w:ascii="Wingdings" w:hAnsi="Wingdings" w:hint="default"/>
+        <w:sz w:val="20"/>
+      </w:rPr>
+    </w:lvl>
+  </w:abstractNum>
+  <w:abstractNum w:abstractNumId="21" w15:restartNumberingAfterBreak="0">
     <w:nsid w:val="5C474A03"/>
     <w:multiLevelType w:val="multilevel"/>
     <w:tmpl w:val="4524E5E4"/>
@@ -14935,7 +16096,7 @@
       </w:rPr>
     </w:lvl>
   </w:abstractNum>
-  <w:abstractNum w:abstractNumId="19" w15:restartNumberingAfterBreak="0">
+  <w:abstractNum w:abstractNumId="22" w15:restartNumberingAfterBreak="0">
     <w:nsid w:val="5C810E34"/>
     <w:multiLevelType w:val="hybridMultilevel"/>
     <w:tmpl w:val="3944453A"/>
@@ -15048,7 +16209,7 @@
       </w:rPr>
     </w:lvl>
   </w:abstractNum>
-  <w:abstractNum w:abstractNumId="20" w15:restartNumberingAfterBreak="0">
+  <w:abstractNum w:abstractNumId="23" w15:restartNumberingAfterBreak="0">
     <w:nsid w:val="5CBA0294"/>
     <w:multiLevelType w:val="hybridMultilevel"/>
     <w:tmpl w:val="E7DC7108"/>
@@ -15137,7 +16298,7 @@
       </w:pPr>
     </w:lvl>
   </w:abstractNum>
-  <w:abstractNum w:abstractNumId="21" w15:restartNumberingAfterBreak="0">
+  <w:abstractNum w:abstractNumId="24" w15:restartNumberingAfterBreak="0">
     <w:nsid w:val="6450190E"/>
     <w:multiLevelType w:val="hybridMultilevel"/>
     <w:tmpl w:val="E7DC7108"/>
@@ -15226,7 +16387,7 @@
       </w:pPr>
     </w:lvl>
   </w:abstractNum>
-  <w:abstractNum w:abstractNumId="22" w15:restartNumberingAfterBreak="0">
+  <w:abstractNum w:abstractNumId="25" w15:restartNumberingAfterBreak="0">
     <w:nsid w:val="66D83B6A"/>
     <w:multiLevelType w:val="hybridMultilevel"/>
     <w:tmpl w:val="090EDE62"/>
@@ -15338,7 +16499,7 @@
       </w:rPr>
     </w:lvl>
   </w:abstractNum>
-  <w:abstractNum w:abstractNumId="23" w15:restartNumberingAfterBreak="0">
+  <w:abstractNum w:abstractNumId="26" w15:restartNumberingAfterBreak="0">
     <w:nsid w:val="67E33098"/>
     <w:multiLevelType w:val="hybridMultilevel"/>
     <w:tmpl w:val="CCC2DDD6"/>
@@ -15452,7 +16613,7 @@
       </w:pPr>
     </w:lvl>
   </w:abstractNum>
-  <w:abstractNum w:abstractNumId="24" w15:restartNumberingAfterBreak="0">
+  <w:abstractNum w:abstractNumId="27" w15:restartNumberingAfterBreak="0">
     <w:nsid w:val="693C5FC0"/>
     <w:multiLevelType w:val="hybridMultilevel"/>
     <w:tmpl w:val="DC8C993E"/>
@@ -15566,7 +16727,7 @@
       </w:pPr>
     </w:lvl>
   </w:abstractNum>
-  <w:abstractNum w:abstractNumId="25" w15:restartNumberingAfterBreak="0">
+  <w:abstractNum w:abstractNumId="28" w15:restartNumberingAfterBreak="0">
     <w:nsid w:val="6DBB6DAC"/>
     <w:multiLevelType w:val="hybridMultilevel"/>
     <w:tmpl w:val="80D4EC2E"/>
@@ -15679,7 +16840,7 @@
       </w:rPr>
     </w:lvl>
   </w:abstractNum>
-  <w:abstractNum w:abstractNumId="26" w15:restartNumberingAfterBreak="0">
+  <w:abstractNum w:abstractNumId="29" w15:restartNumberingAfterBreak="0">
     <w:nsid w:val="6DD71D09"/>
     <w:multiLevelType w:val="hybridMultilevel"/>
     <w:tmpl w:val="F7565EC6"/>
@@ -15765,7 +16926,7 @@
       </w:pPr>
     </w:lvl>
   </w:abstractNum>
-  <w:abstractNum w:abstractNumId="27" w15:restartNumberingAfterBreak="0">
+  <w:abstractNum w:abstractNumId="30" w15:restartNumberingAfterBreak="0">
     <w:nsid w:val="70385639"/>
     <w:multiLevelType w:val="hybridMultilevel"/>
     <w:tmpl w:val="27E04A0E"/>
@@ -15854,7 +17015,7 @@
       </w:pPr>
     </w:lvl>
   </w:abstractNum>
-  <w:abstractNum w:abstractNumId="28" w15:restartNumberingAfterBreak="0">
+  <w:abstractNum w:abstractNumId="31" w15:restartNumberingAfterBreak="0">
     <w:nsid w:val="70997FAE"/>
     <w:multiLevelType w:val="multilevel"/>
     <w:tmpl w:val="F564A44E"/>
@@ -16003,7 +17164,7 @@
       </w:rPr>
     </w:lvl>
   </w:abstractNum>
-  <w:abstractNum w:abstractNumId="29" w15:restartNumberingAfterBreak="0">
+  <w:abstractNum w:abstractNumId="32" w15:restartNumberingAfterBreak="0">
     <w:nsid w:val="712738D7"/>
     <w:multiLevelType w:val="hybridMultilevel"/>
     <w:tmpl w:val="BB2C16A4"/>
@@ -16116,7 +17277,7 @@
       </w:rPr>
     </w:lvl>
   </w:abstractNum>
-  <w:abstractNum w:abstractNumId="30" w15:restartNumberingAfterBreak="0">
+  <w:abstractNum w:abstractNumId="33" w15:restartNumberingAfterBreak="0">
     <w:nsid w:val="742629DD"/>
     <w:multiLevelType w:val="hybridMultilevel"/>
     <w:tmpl w:val="3C60A5AA"/>
@@ -16229,7 +17390,7 @@
       </w:rPr>
     </w:lvl>
   </w:abstractNum>
-  <w:abstractNum w:abstractNumId="31" w15:restartNumberingAfterBreak="0">
+  <w:abstractNum w:abstractNumId="34" w15:restartNumberingAfterBreak="0">
     <w:nsid w:val="791D132F"/>
     <w:multiLevelType w:val="multilevel"/>
     <w:tmpl w:val="4FA4D770"/>
@@ -16378,7 +17539,7 @@
       </w:rPr>
     </w:lvl>
   </w:abstractNum>
-  <w:abstractNum w:abstractNumId="32" w15:restartNumberingAfterBreak="0">
+  <w:abstractNum w:abstractNumId="35" w15:restartNumberingAfterBreak="0">
     <w:nsid w:val="7A7F3396"/>
     <w:multiLevelType w:val="hybridMultilevel"/>
     <w:tmpl w:val="8E9C843A"/>
@@ -16467,7 +17628,7 @@
       </w:pPr>
     </w:lvl>
   </w:abstractNum>
-  <w:abstractNum w:abstractNumId="33" w15:restartNumberingAfterBreak="0">
+  <w:abstractNum w:abstractNumId="36" w15:restartNumberingAfterBreak="0">
     <w:nsid w:val="7CBA33D6"/>
     <w:multiLevelType w:val="multilevel"/>
     <w:tmpl w:val="BFC8DD30"/>
@@ -16616,7 +17777,7 @@
       </w:rPr>
     </w:lvl>
   </w:abstractNum>
-  <w:abstractNum w:abstractNumId="34" w15:restartNumberingAfterBreak="0">
+  <w:abstractNum w:abstractNumId="37" w15:restartNumberingAfterBreak="0">
     <w:nsid w:val="7D405978"/>
     <w:multiLevelType w:val="hybridMultilevel"/>
     <w:tmpl w:val="4434EA80"/>
@@ -16728,7 +17889,7 @@
       </w:rPr>
     </w:lvl>
   </w:abstractNum>
-  <w:abstractNum w:abstractNumId="35" w15:restartNumberingAfterBreak="0">
+  <w:abstractNum w:abstractNumId="38" w15:restartNumberingAfterBreak="0">
     <w:nsid w:val="7F77561A"/>
     <w:multiLevelType w:val="multilevel"/>
     <w:tmpl w:val="DE68B880"/>
@@ -16877,7 +18038,7 @@
       </w:rPr>
     </w:lvl>
   </w:abstractNum>
-  <w:abstractNum w:abstractNumId="36" w15:restartNumberingAfterBreak="0">
+  <w:abstractNum w:abstractNumId="39" w15:restartNumberingAfterBreak="0">
     <w:nsid w:val="7FAF2844"/>
     <w:multiLevelType w:val="multilevel"/>
     <w:tmpl w:val="052232DA"/>
@@ -17027,211 +18188,220 @@
     </w:lvl>
   </w:abstractNum>
   <w:num w:numId="1" w16cid:durableId="694310856">
-    <w:abstractNumId w:val="34"/>
+    <w:abstractNumId w:val="37"/>
   </w:num>
   <w:num w:numId="2" w16cid:durableId="1233009821">
-    <w:abstractNumId w:val="20"/>
+    <w:abstractNumId w:val="23"/>
   </w:num>
   <w:num w:numId="3" w16cid:durableId="179590595">
     <w:abstractNumId w:val="0"/>
   </w:num>
   <w:num w:numId="4" w16cid:durableId="1013148077">
+    <w:abstractNumId w:val="9"/>
+  </w:num>
+  <w:num w:numId="5" w16cid:durableId="1221599739">
+    <w:abstractNumId w:val="22"/>
+  </w:num>
+  <w:num w:numId="6" w16cid:durableId="509683750">
+    <w:abstractNumId w:val="5"/>
+  </w:num>
+  <w:num w:numId="7" w16cid:durableId="1324548987">
+    <w:abstractNumId w:val="33"/>
+  </w:num>
+  <w:num w:numId="8" w16cid:durableId="798376733">
+    <w:abstractNumId w:val="24"/>
+  </w:num>
+  <w:num w:numId="9" w16cid:durableId="1375036551">
+    <w:abstractNumId w:val="3"/>
+  </w:num>
+  <w:num w:numId="10" w16cid:durableId="269632852">
+    <w:abstractNumId w:val="17"/>
+  </w:num>
+  <w:num w:numId="11" w16cid:durableId="1673988482">
+    <w:abstractNumId w:val="30"/>
+  </w:num>
+  <w:num w:numId="12" w16cid:durableId="823474159">
+    <w:abstractNumId w:val="12"/>
+  </w:num>
+  <w:num w:numId="13" w16cid:durableId="1723209101">
+    <w:abstractNumId w:val="35"/>
+  </w:num>
+  <w:num w:numId="14" w16cid:durableId="1500732569">
+    <w:abstractNumId w:val="29"/>
+  </w:num>
+  <w:num w:numId="15" w16cid:durableId="2046828092">
+    <w:abstractNumId w:val="32"/>
+  </w:num>
+  <w:num w:numId="16" w16cid:durableId="1374767387">
+    <w:abstractNumId w:val="11"/>
+  </w:num>
+  <w:num w:numId="17" w16cid:durableId="2012830640">
+    <w:abstractNumId w:val="28"/>
+  </w:num>
+  <w:num w:numId="18" w16cid:durableId="969940748">
+    <w:abstractNumId w:val="27"/>
+  </w:num>
+  <w:num w:numId="19" w16cid:durableId="1400010617">
+    <w:abstractNumId w:val="16"/>
+  </w:num>
+  <w:num w:numId="20" w16cid:durableId="57092825">
+    <w:abstractNumId w:val="26"/>
+  </w:num>
+  <w:num w:numId="21" w16cid:durableId="661278822">
+    <w:abstractNumId w:val="15"/>
+  </w:num>
+  <w:num w:numId="22" w16cid:durableId="424233449">
+    <w:abstractNumId w:val="13"/>
+  </w:num>
+  <w:num w:numId="23" w16cid:durableId="999574381">
+    <w:abstractNumId w:val="25"/>
+  </w:num>
+  <w:num w:numId="24" w16cid:durableId="1902981651">
     <w:abstractNumId w:val="8"/>
   </w:num>
-  <w:num w:numId="5" w16cid:durableId="1221599739">
-    <w:abstractNumId w:val="19"/>
-  </w:num>
-  <w:num w:numId="6" w16cid:durableId="509683750">
-    <w:abstractNumId w:val="4"/>
-  </w:num>
-  <w:num w:numId="7" w16cid:durableId="1324548987">
-    <w:abstractNumId w:val="30"/>
-  </w:num>
-  <w:num w:numId="8" w16cid:durableId="798376733">
-    <w:abstractNumId w:val="21"/>
-  </w:num>
-  <w:num w:numId="9" w16cid:durableId="1375036551">
-    <w:abstractNumId w:val="2"/>
-  </w:num>
-  <w:num w:numId="10" w16cid:durableId="269632852">
-    <w:abstractNumId w:val="16"/>
-  </w:num>
-  <w:num w:numId="11" w16cid:durableId="1673988482">
-    <w:abstractNumId w:val="27"/>
-  </w:num>
-  <w:num w:numId="12" w16cid:durableId="823474159">
-    <w:abstractNumId w:val="11"/>
-  </w:num>
-  <w:num w:numId="13" w16cid:durableId="1723209101">
-    <w:abstractNumId w:val="32"/>
-  </w:num>
-  <w:num w:numId="14" w16cid:durableId="1500732569">
-    <w:abstractNumId w:val="26"/>
-  </w:num>
-  <w:num w:numId="15" w16cid:durableId="2046828092">
-    <w:abstractNumId w:val="29"/>
-  </w:num>
-  <w:num w:numId="16" w16cid:durableId="1374767387">
-    <w:abstractNumId w:val="10"/>
-  </w:num>
-  <w:num w:numId="17" w16cid:durableId="2012830640">
-    <w:abstractNumId w:val="25"/>
-  </w:num>
-  <w:num w:numId="18" w16cid:durableId="969940748">
-    <w:abstractNumId w:val="24"/>
-  </w:num>
-  <w:num w:numId="19" w16cid:durableId="1400010617">
-    <w:abstractNumId w:val="15"/>
-  </w:num>
-  <w:num w:numId="20" w16cid:durableId="57092825">
-    <w:abstractNumId w:val="23"/>
-  </w:num>
-  <w:num w:numId="21" w16cid:durableId="661278822">
-    <w:abstractNumId w:val="14"/>
-  </w:num>
-  <w:num w:numId="22" w16cid:durableId="424233449">
-    <w:abstractNumId w:val="12"/>
-  </w:num>
-  <w:num w:numId="23" w16cid:durableId="999574381">
-    <w:abstractNumId w:val="22"/>
-  </w:num>
-  <w:num w:numId="24" w16cid:durableId="1902981651">
-    <w:abstractNumId w:val="7"/>
-  </w:num>
   <w:num w:numId="25" w16cid:durableId="520976659">
-    <w:abstractNumId w:val="7"/>
+    <w:abstractNumId w:val="8"/>
   </w:num>
   <w:num w:numId="26" w16cid:durableId="1777096337">
-    <w:abstractNumId w:val="7"/>
+    <w:abstractNumId w:val="8"/>
   </w:num>
   <w:num w:numId="27" w16cid:durableId="383679556">
-    <w:abstractNumId w:val="7"/>
+    <w:abstractNumId w:val="8"/>
   </w:num>
   <w:num w:numId="28" w16cid:durableId="2127503763">
-    <w:abstractNumId w:val="7"/>
+    <w:abstractNumId w:val="8"/>
   </w:num>
   <w:num w:numId="29" w16cid:durableId="217206512">
     <w:abstractNumId w:val="1"/>
   </w:num>
   <w:num w:numId="30" w16cid:durableId="212816030">
+    <w:abstractNumId w:val="39"/>
+  </w:num>
+  <w:num w:numId="31" w16cid:durableId="1383628715">
+    <w:abstractNumId w:val="39"/>
+  </w:num>
+  <w:num w:numId="32" w16cid:durableId="1079907607">
+    <w:abstractNumId w:val="39"/>
+  </w:num>
+  <w:num w:numId="33" w16cid:durableId="987168827">
+    <w:abstractNumId w:val="39"/>
+  </w:num>
+  <w:num w:numId="34" w16cid:durableId="1286502057">
+    <w:abstractNumId w:val="6"/>
+  </w:num>
+  <w:num w:numId="35" w16cid:durableId="167214578">
+    <w:abstractNumId w:val="38"/>
+  </w:num>
+  <w:num w:numId="36" w16cid:durableId="1213157876">
+    <w:abstractNumId w:val="38"/>
+  </w:num>
+  <w:num w:numId="37" w16cid:durableId="1881473375">
+    <w:abstractNumId w:val="38"/>
+  </w:num>
+  <w:num w:numId="38" w16cid:durableId="2068987668">
+    <w:abstractNumId w:val="38"/>
+  </w:num>
+  <w:num w:numId="39" w16cid:durableId="491062723">
+    <w:abstractNumId w:val="38"/>
+  </w:num>
+  <w:num w:numId="40" w16cid:durableId="1989629023">
+    <w:abstractNumId w:val="38"/>
+  </w:num>
+  <w:num w:numId="41" w16cid:durableId="284317731">
+    <w:abstractNumId w:val="38"/>
+  </w:num>
+  <w:num w:numId="42" w16cid:durableId="646974805">
+    <w:abstractNumId w:val="38"/>
+  </w:num>
+  <w:num w:numId="43" w16cid:durableId="1617714368">
+    <w:abstractNumId w:val="38"/>
+  </w:num>
+  <w:num w:numId="44" w16cid:durableId="2027633400">
+    <w:abstractNumId w:val="38"/>
+  </w:num>
+  <w:num w:numId="45" w16cid:durableId="1516460047">
+    <w:abstractNumId w:val="38"/>
+  </w:num>
+  <w:num w:numId="46" w16cid:durableId="1956668968">
+    <w:abstractNumId w:val="38"/>
+  </w:num>
+  <w:num w:numId="47" w16cid:durableId="906304954">
+    <w:abstractNumId w:val="38"/>
+  </w:num>
+  <w:num w:numId="48" w16cid:durableId="1689791385">
+    <w:abstractNumId w:val="38"/>
+  </w:num>
+  <w:num w:numId="49" w16cid:durableId="23093013">
+    <w:abstractNumId w:val="38"/>
+  </w:num>
+  <w:num w:numId="50" w16cid:durableId="399334336">
+    <w:abstractNumId w:val="31"/>
+  </w:num>
+  <w:num w:numId="51" w16cid:durableId="486945844">
+    <w:abstractNumId w:val="7"/>
+  </w:num>
+  <w:num w:numId="52" w16cid:durableId="1056051286">
+    <w:abstractNumId w:val="7"/>
+  </w:num>
+  <w:num w:numId="53" w16cid:durableId="4600661">
+    <w:abstractNumId w:val="21"/>
+  </w:num>
+  <w:num w:numId="54" w16cid:durableId="2063676130">
+    <w:abstractNumId w:val="10"/>
+  </w:num>
+  <w:num w:numId="55" w16cid:durableId="1201241185">
+    <w:abstractNumId w:val="34"/>
+  </w:num>
+  <w:num w:numId="56" w16cid:durableId="1931936266">
+    <w:abstractNumId w:val="19"/>
+  </w:num>
+  <w:num w:numId="57" w16cid:durableId="520701463">
+    <w:abstractNumId w:val="19"/>
+  </w:num>
+  <w:num w:numId="58" w16cid:durableId="1501314304">
+    <w:abstractNumId w:val="19"/>
+  </w:num>
+  <w:num w:numId="59" w16cid:durableId="808010060">
     <w:abstractNumId w:val="36"/>
   </w:num>
-  <w:num w:numId="31" w16cid:durableId="1383628715">
-    <w:abstractNumId w:val="36"/>
+  <w:num w:numId="60" w16cid:durableId="1236934164">
+    <w:abstractNumId w:val="4"/>
   </w:num>
-  <w:num w:numId="32" w16cid:durableId="1079907607">
-    <w:abstractNumId w:val="36"/>
+  <w:num w:numId="61" w16cid:durableId="539318408">
+    <w:abstractNumId w:val="14"/>
   </w:num>
-  <w:num w:numId="33" w16cid:durableId="987168827">
-    <w:abstractNumId w:val="36"/>
+  <w:num w:numId="62" w16cid:durableId="2137554228">
+    <w:abstractNumId w:val="14"/>
   </w:num>
-  <w:num w:numId="34" w16cid:durableId="1286502057">
-    <w:abstractNumId w:val="5"/>
+  <w:num w:numId="63" w16cid:durableId="516240635">
+    <w:abstractNumId w:val="14"/>
   </w:num>
-  <w:num w:numId="35" w16cid:durableId="167214578">
-    <w:abstractNumId w:val="35"/>
+  <w:num w:numId="64" w16cid:durableId="362949768">
+    <w:abstractNumId w:val="14"/>
   </w:num>
-  <w:num w:numId="36" w16cid:durableId="1213157876">
-    <w:abstractNumId w:val="35"/>
+  <w:num w:numId="65" w16cid:durableId="1066220030">
+    <w:abstractNumId w:val="14"/>
   </w:num>
-  <w:num w:numId="37" w16cid:durableId="1881473375">
-    <w:abstractNumId w:val="35"/>
+  <w:num w:numId="66" w16cid:durableId="270553167">
+    <w:abstractNumId w:val="14"/>
   </w:num>
-  <w:num w:numId="38" w16cid:durableId="2068987668">
-    <w:abstractNumId w:val="35"/>
+  <w:num w:numId="67" w16cid:durableId="1238588920">
+    <w:abstractNumId w:val="14"/>
   </w:num>
-  <w:num w:numId="39" w16cid:durableId="491062723">
-    <w:abstractNumId w:val="35"/>
+  <w:num w:numId="68" w16cid:durableId="1777750834">
+    <w:abstractNumId w:val="14"/>
   </w:num>
-  <w:num w:numId="40" w16cid:durableId="1989629023">
-    <w:abstractNumId w:val="35"/>
+  <w:num w:numId="69" w16cid:durableId="2091542416">
+    <w:abstractNumId w:val="14"/>
   </w:num>
-  <w:num w:numId="41" w16cid:durableId="284317731">
-    <w:abstractNumId w:val="35"/>
+  <w:num w:numId="70" w16cid:durableId="198930488">
+    <w:abstractNumId w:val="20"/>
   </w:num>
-  <w:num w:numId="42" w16cid:durableId="646974805">
-    <w:abstractNumId w:val="35"/>
-  </w:num>
-  <w:num w:numId="43" w16cid:durableId="1617714368">
-    <w:abstractNumId w:val="35"/>
-  </w:num>
-  <w:num w:numId="44" w16cid:durableId="2027633400">
-    <w:abstractNumId w:val="35"/>
-  </w:num>
-  <w:num w:numId="45" w16cid:durableId="1516460047">
-    <w:abstractNumId w:val="35"/>
-  </w:num>
-  <w:num w:numId="46" w16cid:durableId="1956668968">
-    <w:abstractNumId w:val="35"/>
-  </w:num>
-  <w:num w:numId="47" w16cid:durableId="906304954">
-    <w:abstractNumId w:val="35"/>
-  </w:num>
-  <w:num w:numId="48" w16cid:durableId="1689791385">
-    <w:abstractNumId w:val="35"/>
-  </w:num>
-  <w:num w:numId="49" w16cid:durableId="23093013">
-    <w:abstractNumId w:val="35"/>
-  </w:num>
-  <w:num w:numId="50" w16cid:durableId="399334336">
-    <w:abstractNumId w:val="28"/>
-  </w:num>
-  <w:num w:numId="51" w16cid:durableId="486945844">
-    <w:abstractNumId w:val="6"/>
-  </w:num>
-  <w:num w:numId="52" w16cid:durableId="1056051286">
-    <w:abstractNumId w:val="6"/>
-  </w:num>
-  <w:num w:numId="53" w16cid:durableId="4600661">
+  <w:num w:numId="71" w16cid:durableId="1804157858">
     <w:abstractNumId w:val="18"/>
   </w:num>
-  <w:num w:numId="54" w16cid:durableId="2063676130">
-    <w:abstractNumId w:val="9"/>
-  </w:num>
-  <w:num w:numId="55" w16cid:durableId="1201241185">
-    <w:abstractNumId w:val="31"/>
-  </w:num>
-  <w:num w:numId="56" w16cid:durableId="1931936266">
-    <w:abstractNumId w:val="17"/>
-  </w:num>
-  <w:num w:numId="57" w16cid:durableId="520701463">
-    <w:abstractNumId w:val="17"/>
-  </w:num>
-  <w:num w:numId="58" w16cid:durableId="1501314304">
-    <w:abstractNumId w:val="17"/>
-  </w:num>
-  <w:num w:numId="59" w16cid:durableId="808010060">
-    <w:abstractNumId w:val="33"/>
-  </w:num>
-  <w:num w:numId="60" w16cid:durableId="1236934164">
-    <w:abstractNumId w:val="3"/>
-  </w:num>
-  <w:num w:numId="61" w16cid:durableId="539318408">
-    <w:abstractNumId w:val="13"/>
-  </w:num>
-  <w:num w:numId="62" w16cid:durableId="2137554228">
-    <w:abstractNumId w:val="13"/>
-  </w:num>
-  <w:num w:numId="63" w16cid:durableId="516240635">
-    <w:abstractNumId w:val="13"/>
-  </w:num>
-  <w:num w:numId="64" w16cid:durableId="362949768">
-    <w:abstractNumId w:val="13"/>
-  </w:num>
-  <w:num w:numId="65" w16cid:durableId="1066220030">
-    <w:abstractNumId w:val="13"/>
-  </w:num>
-  <w:num w:numId="66" w16cid:durableId="270553167">
-    <w:abstractNumId w:val="13"/>
-  </w:num>
-  <w:num w:numId="67" w16cid:durableId="1238588920">
-    <w:abstractNumId w:val="13"/>
-  </w:num>
-  <w:num w:numId="68" w16cid:durableId="1777750834">
-    <w:abstractNumId w:val="13"/>
-  </w:num>
-  <w:num w:numId="69" w16cid:durableId="2091542416">
-    <w:abstractNumId w:val="13"/>
+  <w:num w:numId="72" w16cid:durableId="1645039799">
+    <w:abstractNumId w:val="2"/>
   </w:num>
 </w:numbering>
 </file>
@@ -17667,7 +18837,7 @@
     <w:uiPriority w:val="9"/>
     <w:unhideWhenUsed/>
     <w:qFormat/>
-    <w:rsid w:val="001A20C1"/>
+    <w:rsid w:val="002D4BDD"/>
     <w:pPr>
       <w:keepNext/>
       <w:keepLines/>
@@ -17675,10 +18845,11 @@
       <w:outlineLvl w:val="1"/>
     </w:pPr>
     <w:rPr>
-      <w:rFonts w:asciiTheme="majorHAnsi" w:eastAsiaTheme="majorEastAsia" w:hAnsiTheme="majorHAnsi" w:cstheme="majorBidi"/>
+      <w:rFonts w:ascii="Calibri" w:eastAsiaTheme="majorEastAsia" w:hAnsi="Calibri" w:cs="Calibri"/>
       <w:b/>
-      <w:sz w:val="26"/>
-      <w:szCs w:val="26"/>
+      <w:color w:val="000000"/>
+      <w:sz w:val="24"/>
+      <w:szCs w:val="24"/>
     </w:rPr>
   </w:style>
   <w:style w:type="paragraph" w:styleId="Heading3">
@@ -17850,12 +19021,13 @@
     <w:basedOn w:val="DefaultParagraphFont"/>
     <w:link w:val="Heading2"/>
     <w:uiPriority w:val="9"/>
-    <w:rsid w:val="001A20C1"/>
+    <w:rsid w:val="002D4BDD"/>
     <w:rPr>
-      <w:rFonts w:asciiTheme="majorHAnsi" w:eastAsiaTheme="majorEastAsia" w:hAnsiTheme="majorHAnsi" w:cstheme="majorBidi"/>
+      <w:rFonts w:ascii="Calibri" w:eastAsiaTheme="majorEastAsia" w:hAnsi="Calibri" w:cs="Calibri"/>
       <w:b/>
-      <w:sz w:val="26"/>
-      <w:szCs w:val="26"/>
+      <w:color w:val="000000"/>
+      <w:sz w:val="24"/>
+      <w:szCs w:val="24"/>
     </w:rPr>
   </w:style>
   <w:style w:type="character" w:customStyle="1" w:styleId="Heading3Char">

</xml_diff>